<commit_message>
Biweekly meeting, BEGUN Bauteilevaluation
</commit_message>
<xml_diff>
--- a/lernjournal/Lernjournal (V1.30 2020)_NGubler.docx
+++ b/lernjournal/Lernjournal (V1.30 2020)_NGubler.docx
@@ -629,14 +629,7 @@
                 <w:sz w:val="20"/>
                 <w:szCs w:val="20"/>
               </w:rPr>
-              <w:t>10</w:t>
-            </w:r>
-            <w:r>
-              <w:rPr>
-                <w:sz w:val="20"/>
-                <w:szCs w:val="20"/>
-              </w:rPr>
-              <w:t>.09.2025</w:t>
+              <w:t>10.09.2025</w:t>
             </w:r>
           </w:p>
         </w:tc>
@@ -1304,6 +1297,13 @@
                 <w:szCs w:val="20"/>
               </w:rPr>
             </w:pPr>
+            <w:r>
+              <w:rPr>
+                <w:sz w:val="20"/>
+                <w:szCs w:val="20"/>
+              </w:rPr>
+              <w:t>18.09.2025</w:t>
+            </w:r>
           </w:p>
         </w:tc>
         <w:tc>
@@ -1342,6 +1342,13 @@
                 <w:szCs w:val="20"/>
               </w:rPr>
             </w:pPr>
+            <w:r>
+              <w:rPr>
+                <w:sz w:val="20"/>
+                <w:szCs w:val="20"/>
+              </w:rPr>
+              <w:t>24.09.2025</w:t>
+            </w:r>
           </w:p>
         </w:tc>
       </w:tr>
@@ -1379,6 +1386,12 @@
                 <w:szCs w:val="18"/>
               </w:rPr>
             </w:pPr>
+            <w:r>
+              <w:rPr>
+                <w:szCs w:val="18"/>
+              </w:rPr>
+              <w:t>Kennwerte ermitteln</w:t>
+            </w:r>
           </w:p>
         </w:tc>
       </w:tr>
@@ -1416,6 +1429,20 @@
                 <w:szCs w:val="18"/>
               </w:rPr>
             </w:pPr>
+            <w:proofErr w:type="spellStart"/>
+            <w:r>
+              <w:rPr>
+                <w:szCs w:val="18"/>
+              </w:rPr>
+              <w:t>Exciterleistung</w:t>
+            </w:r>
+            <w:proofErr w:type="spellEnd"/>
+            <w:r>
+              <w:rPr>
+                <w:szCs w:val="18"/>
+              </w:rPr>
+              <w:t xml:space="preserve"> offen</w:t>
+            </w:r>
           </w:p>
         </w:tc>
       </w:tr>
@@ -1453,6 +1480,12 @@
                 <w:szCs w:val="18"/>
               </w:rPr>
             </w:pPr>
+            <w:r>
+              <w:rPr>
+                <w:szCs w:val="18"/>
+              </w:rPr>
+              <w:t>Verfügbare Bauteile abklären</w:t>
+            </w:r>
           </w:p>
         </w:tc>
       </w:tr>
@@ -1491,6 +1524,26 @@
                 <w:szCs w:val="18"/>
               </w:rPr>
             </w:pPr>
+            <w:r>
+              <w:rPr>
+                <w:szCs w:val="18"/>
+              </w:rPr>
+              <w:t xml:space="preserve">Leistung erfolgreich ermittelt, </w:t>
+            </w:r>
+            <w:proofErr w:type="spellStart"/>
+            <w:r>
+              <w:rPr>
+                <w:szCs w:val="18"/>
+              </w:rPr>
+              <w:t>PoE</w:t>
+            </w:r>
+            <w:proofErr w:type="spellEnd"/>
+            <w:r>
+              <w:rPr>
+                <w:szCs w:val="18"/>
+              </w:rPr>
+              <w:t xml:space="preserve"> ausgeschlossen</w:t>
+            </w:r>
           </w:p>
         </w:tc>
       </w:tr>
@@ -1532,6 +1585,380 @@
         </w:tc>
       </w:tr>
     </w:tbl>
+    <w:p>
+      <w:pPr>
+        <w:pStyle w:val="berschrift1"/>
+      </w:pPr>
+      <w:r>
+        <w:t>Woche</w:t>
+      </w:r>
+    </w:p>
+    <w:tbl>
+      <w:tblPr>
+        <w:tblW w:w="0" w:type="auto"/>
+        <w:tblInd w:w="567" w:type="dxa"/>
+        <w:tblBorders>
+          <w:top w:val="single" w:sz="4" w:space="0" w:color="D9D9D9"/>
+          <w:left w:val="single" w:sz="4" w:space="0" w:color="D9D9D9"/>
+          <w:bottom w:val="single" w:sz="4" w:space="0" w:color="D9D9D9"/>
+          <w:right w:val="single" w:sz="4" w:space="0" w:color="D9D9D9"/>
+          <w:insideH w:val="single" w:sz="4" w:space="0" w:color="D9D9D9"/>
+          <w:insideV w:val="single" w:sz="4" w:space="0" w:color="D9D9D9"/>
+        </w:tblBorders>
+        <w:tblLook w:val="04A0" w:firstRow="1" w:lastRow="0" w:firstColumn="1" w:lastColumn="0" w:noHBand="0" w:noVBand="1"/>
+      </w:tblPr>
+      <w:tblGrid>
+        <w:gridCol w:w="2518"/>
+        <w:gridCol w:w="709"/>
+        <w:gridCol w:w="2817"/>
+        <w:gridCol w:w="585"/>
+        <w:gridCol w:w="2942"/>
+      </w:tblGrid>
+      <w:tr>
+        <w:tc>
+          <w:tcPr>
+            <w:tcW w:w="2518" w:type="dxa"/>
+            <w:shd w:val="clear" w:color="auto" w:fill="D9D9D9"/>
+          </w:tcPr>
+          <w:p>
+            <w:pPr>
+              <w:ind w:left="0"/>
+              <w:rPr>
+                <w:b/>
+                <w:sz w:val="20"/>
+                <w:szCs w:val="20"/>
+              </w:rPr>
+            </w:pPr>
+            <w:r>
+              <w:rPr>
+                <w:b/>
+                <w:sz w:val="20"/>
+                <w:szCs w:val="20"/>
+              </w:rPr>
+              <w:t>Zeitraum</w:t>
+            </w:r>
+          </w:p>
+        </w:tc>
+        <w:tc>
+          <w:tcPr>
+            <w:tcW w:w="709" w:type="dxa"/>
+            <w:shd w:val="clear" w:color="auto" w:fill="D9D9D9"/>
+          </w:tcPr>
+          <w:p>
+            <w:pPr>
+              <w:ind w:left="0"/>
+              <w:rPr>
+                <w:b/>
+                <w:sz w:val="20"/>
+                <w:szCs w:val="20"/>
+              </w:rPr>
+            </w:pPr>
+            <w:r>
+              <w:rPr>
+                <w:b/>
+                <w:sz w:val="20"/>
+                <w:szCs w:val="20"/>
+              </w:rPr>
+              <w:t>von:</w:t>
+            </w:r>
+          </w:p>
+        </w:tc>
+        <w:tc>
+          <w:tcPr>
+            <w:tcW w:w="2817" w:type="dxa"/>
+          </w:tcPr>
+          <w:p>
+            <w:pPr>
+              <w:ind w:left="0"/>
+              <w:rPr>
+                <w:sz w:val="20"/>
+                <w:szCs w:val="20"/>
+              </w:rPr>
+            </w:pPr>
+            <w:r>
+              <w:rPr>
+                <w:sz w:val="20"/>
+                <w:szCs w:val="20"/>
+              </w:rPr>
+              <w:t>25</w:t>
+            </w:r>
+            <w:r>
+              <w:rPr>
+                <w:sz w:val="20"/>
+                <w:szCs w:val="20"/>
+              </w:rPr>
+              <w:t>.09.2025</w:t>
+            </w:r>
+          </w:p>
+        </w:tc>
+        <w:tc>
+          <w:tcPr>
+            <w:tcW w:w="585" w:type="dxa"/>
+            <w:shd w:val="clear" w:color="auto" w:fill="D9D9D9"/>
+          </w:tcPr>
+          <w:p>
+            <w:pPr>
+              <w:ind w:left="0"/>
+              <w:rPr>
+                <w:b/>
+                <w:sz w:val="20"/>
+                <w:szCs w:val="20"/>
+              </w:rPr>
+            </w:pPr>
+            <w:r>
+              <w:rPr>
+                <w:b/>
+                <w:sz w:val="20"/>
+                <w:szCs w:val="20"/>
+              </w:rPr>
+              <w:t>bis:</w:t>
+            </w:r>
+          </w:p>
+        </w:tc>
+        <w:tc>
+          <w:tcPr>
+            <w:tcW w:w="2942" w:type="dxa"/>
+          </w:tcPr>
+          <w:p>
+            <w:pPr>
+              <w:ind w:left="0"/>
+              <w:rPr>
+                <w:sz w:val="20"/>
+                <w:szCs w:val="20"/>
+              </w:rPr>
+            </w:pPr>
+            <w:r>
+              <w:rPr>
+                <w:sz w:val="20"/>
+                <w:szCs w:val="20"/>
+              </w:rPr>
+              <w:t>01.10</w:t>
+            </w:r>
+            <w:r>
+              <w:rPr>
+                <w:sz w:val="20"/>
+                <w:szCs w:val="20"/>
+              </w:rPr>
+              <w:t>.2025</w:t>
+            </w:r>
+          </w:p>
+        </w:tc>
+      </w:tr>
+      <w:tr>
+        <w:tc>
+          <w:tcPr>
+            <w:tcW w:w="2518" w:type="dxa"/>
+          </w:tcPr>
+          <w:p>
+            <w:pPr>
+              <w:ind w:left="0"/>
+              <w:rPr>
+                <w:b/>
+                <w:szCs w:val="18"/>
+              </w:rPr>
+            </w:pPr>
+            <w:r>
+              <w:rPr>
+                <w:b/>
+                <w:szCs w:val="18"/>
+              </w:rPr>
+              <w:t>Lernziele</w:t>
+            </w:r>
+          </w:p>
+        </w:tc>
+        <w:tc>
+          <w:tcPr>
+            <w:tcW w:w="7053" w:type="dxa"/>
+            <w:gridSpan w:val="4"/>
+          </w:tcPr>
+          <w:p>
+            <w:pPr>
+              <w:ind w:left="0"/>
+              <w:rPr>
+                <w:szCs w:val="18"/>
+              </w:rPr>
+            </w:pPr>
+            <w:r>
+              <w:rPr>
+                <w:szCs w:val="18"/>
+              </w:rPr>
+              <w:t xml:space="preserve">Bauteilevaluation beginnen </w:t>
+            </w:r>
+          </w:p>
+        </w:tc>
+      </w:tr>
+      <w:tr>
+        <w:tc>
+          <w:tcPr>
+            <w:tcW w:w="2518" w:type="dxa"/>
+          </w:tcPr>
+          <w:p>
+            <w:pPr>
+              <w:ind w:left="0"/>
+              <w:rPr>
+                <w:b/>
+                <w:szCs w:val="18"/>
+              </w:rPr>
+            </w:pPr>
+            <w:r>
+              <w:rPr>
+                <w:b/>
+                <w:szCs w:val="18"/>
+              </w:rPr>
+              <w:t>Herausforderungen</w:t>
+            </w:r>
+          </w:p>
+        </w:tc>
+        <w:tc>
+          <w:tcPr>
+            <w:tcW w:w="7053" w:type="dxa"/>
+            <w:gridSpan w:val="4"/>
+          </w:tcPr>
+          <w:p>
+            <w:pPr>
+              <w:ind w:left="0"/>
+              <w:rPr>
+                <w:szCs w:val="18"/>
+              </w:rPr>
+            </w:pPr>
+            <w:r>
+              <w:rPr>
+                <w:szCs w:val="18"/>
+              </w:rPr>
+              <w:t>Wenig Zeit, Private Anlässe</w:t>
+            </w:r>
+          </w:p>
+        </w:tc>
+      </w:tr>
+      <w:tr>
+        <w:tc>
+          <w:tcPr>
+            <w:tcW w:w="2518" w:type="dxa"/>
+          </w:tcPr>
+          <w:p>
+            <w:pPr>
+              <w:ind w:left="0"/>
+              <w:rPr>
+                <w:b/>
+                <w:szCs w:val="18"/>
+              </w:rPr>
+            </w:pPr>
+            <w:r>
+              <w:rPr>
+                <w:b/>
+                <w:szCs w:val="18"/>
+              </w:rPr>
+              <w:t>Strategie zur Lösung oder Teillösung</w:t>
+            </w:r>
+          </w:p>
+        </w:tc>
+        <w:tc>
+          <w:tcPr>
+            <w:tcW w:w="7053" w:type="dxa"/>
+            <w:gridSpan w:val="4"/>
+          </w:tcPr>
+          <w:p>
+            <w:pPr>
+              <w:ind w:left="0"/>
+              <w:rPr>
+                <w:szCs w:val="18"/>
+              </w:rPr>
+            </w:pPr>
+            <w:r>
+              <w:rPr>
+                <w:szCs w:val="18"/>
+              </w:rPr>
+              <w:t>ChatGPT nutzen</w:t>
+            </w:r>
+          </w:p>
+        </w:tc>
+      </w:tr>
+      <w:tr>
+        <w:tc>
+          <w:tcPr>
+            <w:tcW w:w="2518" w:type="dxa"/>
+          </w:tcPr>
+          <w:p>
+            <w:pPr>
+              <w:ind w:left="0"/>
+              <w:rPr>
+                <w:b/>
+                <w:szCs w:val="18"/>
+              </w:rPr>
+            </w:pPr>
+            <w:r>
+              <w:rPr>
+                <w:b/>
+                <w:szCs w:val="18"/>
+              </w:rPr>
+              <w:t>Erfolgserlebnis</w:t>
+            </w:r>
+          </w:p>
+        </w:tc>
+        <w:tc>
+          <w:tcPr>
+            <w:tcW w:w="7053" w:type="dxa"/>
+            <w:gridSpan w:val="4"/>
+          </w:tcPr>
+          <w:p>
+            <w:pPr>
+              <w:ind w:left="0"/>
+              <w:rPr>
+                <w:szCs w:val="18"/>
+              </w:rPr>
+            </w:pPr>
+            <w:r>
+              <w:rPr>
+                <w:szCs w:val="18"/>
+              </w:rPr>
+              <w:t>Durch ChatGPT einen sehr passenden Endstufen-IC gefunden</w:t>
+            </w:r>
+          </w:p>
+        </w:tc>
+      </w:tr>
+      <w:tr>
+        <w:tc>
+          <w:tcPr>
+            <w:tcW w:w="2518" w:type="dxa"/>
+          </w:tcPr>
+          <w:p>
+            <w:pPr>
+              <w:ind w:left="0"/>
+              <w:rPr>
+                <w:b/>
+                <w:szCs w:val="18"/>
+              </w:rPr>
+            </w:pPr>
+            <w:r>
+              <w:rPr>
+                <w:b/>
+                <w:szCs w:val="18"/>
+              </w:rPr>
+              <w:t xml:space="preserve">Bemerkungen des Betreuers </w:t>
+            </w:r>
+          </w:p>
+        </w:tc>
+        <w:tc>
+          <w:tcPr>
+            <w:tcW w:w="7053" w:type="dxa"/>
+            <w:gridSpan w:val="4"/>
+          </w:tcPr>
+          <w:p>
+            <w:pPr>
+              <w:ind w:left="0"/>
+              <w:rPr>
+                <w:szCs w:val="18"/>
+              </w:rPr>
+            </w:pPr>
+          </w:p>
+        </w:tc>
+      </w:tr>
+    </w:tbl>
+    <w:p>
+      <w:pPr>
+        <w:pStyle w:val="berschrift1"/>
+      </w:pPr>
+    </w:p>
     <w:p>
       <w:pPr>
         <w:pStyle w:val="berschrift1"/>
@@ -2080,7 +2507,7 @@
         </mc:Choice>
         <mc:Fallback>
           <w:pict>
-            <v:rect w14:anchorId="3191B29D" id="Picture 1" o:spid="_x0000_s1026" style="position:absolute;margin-left:409pt;margin-top:39.45pt;width:143.85pt;height:29.7pt;z-index:251659264;visibility:visible;mso-wrap-style:square;mso-width-percent:0;mso-height-percent:0;mso-wrap-distance-left:9pt;mso-wrap-distance-top:0;mso-wrap-distance-right:9pt;mso-wrap-distance-bottom:0;mso-position-horizontal:absolute;mso-position-horizontal-relative:text;mso-position-vertical:absolute;mso-position-vertical-relative:text;mso-width-percent:0;mso-height-percent:0;mso-width-relative:page;mso-height-relative:page;v-text-anchor:top" o:gfxdata="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" filled="f" stroked="f">
+            <v:rect w14:anchorId="58FE8E0E" id="Picture 1" o:spid="_x0000_s1026" style="position:absolute;margin-left:409pt;margin-top:39.45pt;width:143.85pt;height:29.7pt;z-index:251659264;visibility:visible;mso-wrap-style:square;mso-width-percent:0;mso-height-percent:0;mso-wrap-distance-left:9pt;mso-wrap-distance-top:0;mso-wrap-distance-right:9pt;mso-wrap-distance-bottom:0;mso-position-horizontal:absolute;mso-position-horizontal-relative:text;mso-position-vertical:absolute;mso-position-vertical-relative:text;mso-width-percent:0;mso-height-percent:0;mso-width-relative:page;mso-height-relative:page;v-text-anchor:top" o:gfxdata="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" filled="f" stroked="f">
               <o:lock v:ext="edit" aspectratio="t"/>
               <w10:wrap type="square"/>
             </v:rect>
@@ -2166,7 +2593,7 @@
         </mc:Choice>
         <mc:Fallback>
           <w:pict>
-            <v:rect w14:anchorId="52F43F3E" id="Picture 1" o:spid="_x0000_s1026" style="position:absolute;margin-left:408.35pt;margin-top:40.95pt;width:143.85pt;height:29.7pt;z-index:251655168;visibility:visible;mso-wrap-style:square;mso-width-percent:0;mso-height-percent:0;mso-wrap-distance-left:9pt;mso-wrap-distance-top:0;mso-wrap-distance-right:9pt;mso-wrap-distance-bottom:0;mso-position-horizontal:absolute;mso-position-horizontal-relative:text;mso-position-vertical:absolute;mso-position-vertical-relative:text;mso-width-percent:0;mso-height-percent:0;mso-width-relative:page;mso-height-relative:page;v-text-anchor:top" o:gfxdata="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" filled="f" stroked="f">
+            <v:rect w14:anchorId="75D1FC4F" id="Picture 1" o:spid="_x0000_s1026" style="position:absolute;margin-left:408.35pt;margin-top:40.95pt;width:143.85pt;height:29.7pt;z-index:251655168;visibility:visible;mso-wrap-style:square;mso-width-percent:0;mso-height-percent:0;mso-wrap-distance-left:9pt;mso-wrap-distance-top:0;mso-wrap-distance-right:9pt;mso-wrap-distance-bottom:0;mso-position-horizontal:absolute;mso-position-horizontal-relative:text;mso-position-vertical:absolute;mso-position-vertical-relative:text;mso-width-percent:0;mso-height-percent:0;mso-width-relative:page;mso-height-relative:page;v-text-anchor:top" o:gfxdata="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" filled="f" stroked="f">
               <o:lock v:ext="edit" aspectratio="t"/>
               <w10:wrap type="square"/>
             </v:rect>
@@ -2252,7 +2679,7 @@
         </mc:Choice>
         <mc:Fallback>
           <w:pict>
-            <v:rect w14:anchorId="7CA9A505" id="Picture 1" o:spid="_x0000_s1026" style="position:absolute;margin-left:408.35pt;margin-top:40.95pt;width:143.85pt;height:29.7pt;z-index:251656192;visibility:visible;mso-wrap-style:square;mso-width-percent:0;mso-height-percent:0;mso-wrap-distance-left:9pt;mso-wrap-distance-top:0;mso-wrap-distance-right:9pt;mso-wrap-distance-bottom:0;mso-position-horizontal:absolute;mso-position-horizontal-relative:text;mso-position-vertical:absolute;mso-position-vertical-relative:text;mso-width-percent:0;mso-height-percent:0;mso-width-relative:page;mso-height-relative:page;v-text-anchor:top" o:gfxdata="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" filled="f" stroked="f">
+            <v:rect w14:anchorId="545454DE" id="Picture 1" o:spid="_x0000_s1026" style="position:absolute;margin-left:408.35pt;margin-top:40.95pt;width:143.85pt;height:29.7pt;z-index:251656192;visibility:visible;mso-wrap-style:square;mso-width-percent:0;mso-height-percent:0;mso-wrap-distance-left:9pt;mso-wrap-distance-top:0;mso-wrap-distance-right:9pt;mso-wrap-distance-bottom:0;mso-position-horizontal:absolute;mso-position-horizontal-relative:text;mso-position-vertical:absolute;mso-position-vertical-relative:text;mso-width-percent:0;mso-height-percent:0;mso-width-relative:page;mso-height-relative:page;v-text-anchor:top" o:gfxdata="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" filled="f" stroked="f">
               <o:lock v:ext="edit" aspectratio="t"/>
               <w10:wrap type="square"/>
             </v:rect>
@@ -2338,7 +2765,7 @@
         </mc:Choice>
         <mc:Fallback>
           <w:pict>
-            <v:rect w14:anchorId="7F2EE0CC" id="Picture 1" o:spid="_x0000_s1026" style="position:absolute;margin-left:409pt;margin-top:39.45pt;width:143.85pt;height:29.7pt;z-index:251657216;visibility:visible;mso-wrap-style:square;mso-width-percent:0;mso-height-percent:0;mso-wrap-distance-left:9pt;mso-wrap-distance-top:0;mso-wrap-distance-right:9pt;mso-wrap-distance-bottom:0;mso-position-horizontal:absolute;mso-position-horizontal-relative:text;mso-position-vertical:absolute;mso-position-vertical-relative:text;mso-width-percent:0;mso-height-percent:0;mso-width-relative:page;mso-height-relative:page;v-text-anchor:top" o:gfxdata="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" filled="f" stroked="f">
+            <v:rect w14:anchorId="49301146" id="Picture 1" o:spid="_x0000_s1026" style="position:absolute;margin-left:409pt;margin-top:39.45pt;width:143.85pt;height:29.7pt;z-index:251657216;visibility:visible;mso-wrap-style:square;mso-width-percent:0;mso-height-percent:0;mso-wrap-distance-left:9pt;mso-wrap-distance-top:0;mso-wrap-distance-right:9pt;mso-wrap-distance-bottom:0;mso-position-horizontal:absolute;mso-position-horizontal-relative:text;mso-position-vertical:absolute;mso-position-vertical-relative:text;mso-width-percent:0;mso-height-percent:0;mso-width-relative:page;mso-height-relative:page;v-text-anchor:top" o:gfxdata="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" filled="f" stroked="f">
               <o:lock v:ext="edit" aspectratio="t"/>
               <w10:wrap type="square"/>
             </v:rect>
@@ -2424,7 +2851,7 @@
         </mc:Choice>
         <mc:Fallback>
           <w:pict>
-            <v:rect w14:anchorId="3BBD1F80" id="Picture 1" o:spid="_x0000_s1026" style="position:absolute;margin-left:409pt;margin-top:39.45pt;width:143.85pt;height:29.7pt;z-index:251658240;visibility:visible;mso-wrap-style:square;mso-width-percent:0;mso-height-percent:0;mso-wrap-distance-left:9pt;mso-wrap-distance-top:0;mso-wrap-distance-right:9pt;mso-wrap-distance-bottom:0;mso-position-horizontal:absolute;mso-position-horizontal-relative:text;mso-position-vertical:absolute;mso-position-vertical-relative:text;mso-width-percent:0;mso-height-percent:0;mso-width-relative:page;mso-height-relative:page;v-text-anchor:top" o:gfxdata="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" filled="f" stroked="f">
+            <v:rect w14:anchorId="2FFA53E4" id="Picture 1" o:spid="_x0000_s1026" style="position:absolute;margin-left:409pt;margin-top:39.45pt;width:143.85pt;height:29.7pt;z-index:251658240;visibility:visible;mso-wrap-style:square;mso-width-percent:0;mso-height-percent:0;mso-wrap-distance-left:9pt;mso-wrap-distance-top:0;mso-wrap-distance-right:9pt;mso-wrap-distance-bottom:0;mso-position-horizontal:absolute;mso-position-horizontal-relative:text;mso-position-vertical:absolute;mso-position-vertical-relative:text;mso-width-percent:0;mso-height-percent:0;mso-width-relative:page;mso-height-relative:page;v-text-anchor:top" o:gfxdata="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" filled="f" stroked="f">
               <o:lock v:ext="edit" aspectratio="t"/>
               <w10:wrap type="square"/>
             </v:rect>
@@ -5335,6 +5762,7 @@
     <w:name w:val="heading 1"/>
     <w:basedOn w:val="Standard"/>
     <w:next w:val="Standard"/>
+    <w:link w:val="berschrift1Zchn"/>
     <w:qFormat/>
     <w:rsid w:val="00E3024B"/>
     <w:pPr>
@@ -5529,6 +5957,7 @@
   <w:style w:type="character" w:default="1" w:styleId="Absatz-Standardschriftart">
     <w:name w:val="Default Paragraph Font"/>
     <w:uiPriority w:val="1"/>
+    <w:semiHidden/>
     <w:unhideWhenUsed/>
   </w:style>
   <w:style w:type="table" w:default="1" w:styleId="NormaleTabelle">
@@ -5872,6 +6301,20 @@
       <w:lang w:eastAsia="ko-KR"/>
     </w:rPr>
   </w:style>
+  <w:style w:type="character" w:customStyle="1" w:styleId="berschrift1Zchn">
+    <w:name w:val="Überschrift 1 Zchn"/>
+    <w:basedOn w:val="Absatz-Standardschriftart"/>
+    <w:link w:val="berschrift1"/>
+    <w:rsid w:val="004F052A"/>
+    <w:rPr>
+      <w:rFonts w:ascii="Tahoma" w:hAnsi="Tahoma"/>
+      <w:b/>
+      <w:color w:val="333333"/>
+      <w:sz w:val="28"/>
+      <w:szCs w:val="24"/>
+      <w:lang w:eastAsia="ko-KR"/>
+    </w:rPr>
+  </w:style>
 </w:styles>
 </file>
 

</xml_diff>

<commit_message>
ADDED missing Lernjournal and Meeting entries
</commit_message>
<xml_diff>
--- a/lernjournal/Lernjournal (V1.30 2020)_NGubler.docx
+++ b/lernjournal/Lernjournal (V1.30 2020)_NGubler.docx
@@ -296,7 +296,25 @@
           <w:sz w:val="20"/>
           <w:szCs w:val="20"/>
         </w:rPr>
-        <w:t xml:space="preserve"> (Kleine und grosse Ziele)</w:t>
+        <w:t xml:space="preserve"> (Kleine und </w:t>
+      </w:r>
+      <w:proofErr w:type="spellStart"/>
+      <w:r>
+        <w:rPr>
+          <w:rFonts w:ascii="Tahoma" w:hAnsi="Tahoma"/>
+          <w:sz w:val="20"/>
+          <w:szCs w:val="20"/>
+        </w:rPr>
+        <w:t>grosse</w:t>
+      </w:r>
+      <w:proofErr w:type="spellEnd"/>
+      <w:r>
+        <w:rPr>
+          <w:rFonts w:ascii="Tahoma" w:hAnsi="Tahoma"/>
+          <w:sz w:val="20"/>
+          <w:szCs w:val="20"/>
+        </w:rPr>
+        <w:t xml:space="preserve"> Ziele)</w:t>
       </w:r>
     </w:p>
     <w:p>
@@ -1052,8 +1070,16 @@
               <w:rPr>
                 <w:szCs w:val="18"/>
               </w:rPr>
-              <w:t>Viel Textarbiet</w:t>
-            </w:r>
+              <w:t xml:space="preserve">Viel </w:t>
+            </w:r>
+            <w:proofErr w:type="spellStart"/>
+            <w:r>
+              <w:rPr>
+                <w:szCs w:val="18"/>
+              </w:rPr>
+              <w:t>Textarbiet</w:t>
+            </w:r>
+            <w:proofErr w:type="spellEnd"/>
           </w:p>
         </w:tc>
       </w:tr>
@@ -1403,11 +1429,19 @@
                 <w:szCs w:val="18"/>
               </w:rPr>
             </w:pPr>
-            <w:r>
-              <w:rPr>
-                <w:szCs w:val="18"/>
-              </w:rPr>
-              <w:t>Exciterleistung offen</w:t>
+            <w:proofErr w:type="spellStart"/>
+            <w:r>
+              <w:rPr>
+                <w:szCs w:val="18"/>
+              </w:rPr>
+              <w:t>Exciterleistung</w:t>
+            </w:r>
+            <w:proofErr w:type="spellEnd"/>
+            <w:r>
+              <w:rPr>
+                <w:szCs w:val="18"/>
+              </w:rPr>
+              <w:t xml:space="preserve"> offen</w:t>
             </w:r>
           </w:p>
         </w:tc>
@@ -1494,7 +1528,21 @@
               <w:rPr>
                 <w:szCs w:val="18"/>
               </w:rPr>
-              <w:t>Leistung erfolgreich ermittelt, PoE ausgeschlossen</w:t>
+              <w:t xml:space="preserve">Leistung erfolgreich ermittelt, </w:t>
+            </w:r>
+            <w:proofErr w:type="spellStart"/>
+            <w:r>
+              <w:rPr>
+                <w:szCs w:val="18"/>
+              </w:rPr>
+              <w:t>PoE</w:t>
+            </w:r>
+            <w:proofErr w:type="spellEnd"/>
+            <w:r>
+              <w:rPr>
+                <w:szCs w:val="18"/>
+              </w:rPr>
+              <w:t xml:space="preserve"> ausgeschlossen</w:t>
             </w:r>
           </w:p>
         </w:tc>
@@ -2915,7 +2963,35 @@
               <w:rPr>
                 <w:szCs w:val="18"/>
               </w:rPr>
-              <w:t>Via Impedance Calculator gefunden.</w:t>
+              <w:t xml:space="preserve">Via </w:t>
+            </w:r>
+            <w:proofErr w:type="spellStart"/>
+            <w:r>
+              <w:rPr>
+                <w:szCs w:val="18"/>
+              </w:rPr>
+              <w:t>Impedance</w:t>
+            </w:r>
+            <w:proofErr w:type="spellEnd"/>
+            <w:r>
+              <w:rPr>
+                <w:szCs w:val="18"/>
+              </w:rPr>
+              <w:t xml:space="preserve"> </w:t>
+            </w:r>
+            <w:proofErr w:type="spellStart"/>
+            <w:r>
+              <w:rPr>
+                <w:szCs w:val="18"/>
+              </w:rPr>
+              <w:t>Calculator</w:t>
+            </w:r>
+            <w:proofErr w:type="spellEnd"/>
+            <w:r>
+              <w:rPr>
+                <w:szCs w:val="18"/>
+              </w:rPr>
+              <w:t xml:space="preserve"> gefunden.</w:t>
             </w:r>
           </w:p>
         </w:tc>
@@ -3053,21 +3129,7 @@
                 <w:sz w:val="20"/>
                 <w:szCs w:val="20"/>
               </w:rPr>
-              <w:t>1</w:t>
-            </w:r>
-            <w:r>
-              <w:rPr>
-                <w:sz w:val="20"/>
-                <w:szCs w:val="20"/>
-              </w:rPr>
-              <w:t>3</w:t>
-            </w:r>
-            <w:r>
-              <w:rPr>
-                <w:sz w:val="20"/>
-                <w:szCs w:val="20"/>
-              </w:rPr>
-              <w:t>.10.2025</w:t>
+              <w:t>13.10.2025</w:t>
             </w:r>
           </w:p>
         </w:tc>
@@ -3112,14 +3174,7 @@
                 <w:sz w:val="20"/>
                 <w:szCs w:val="20"/>
               </w:rPr>
-              <w:t>30</w:t>
-            </w:r>
-            <w:r>
-              <w:rPr>
-                <w:sz w:val="20"/>
-                <w:szCs w:val="20"/>
-              </w:rPr>
-              <w:t>.10.2025</w:t>
+              <w:t>30.10.2025</w:t>
             </w:r>
           </w:p>
         </w:tc>
@@ -3162,13 +3217,19 @@
               <w:rPr>
                 <w:szCs w:val="18"/>
               </w:rPr>
-              <w:t>Alle Teile bestellt.</w:t>
-            </w:r>
-            <w:r>
-              <w:rPr>
-                <w:szCs w:val="18"/>
-              </w:rPr>
-              <w:t xml:space="preserve"> </w:t>
+              <w:t>Alle Teile</w:t>
+            </w:r>
+            <w:r>
+              <w:rPr>
+                <w:szCs w:val="18"/>
+              </w:rPr>
+              <w:t xml:space="preserve"> (ausser Print)</w:t>
+            </w:r>
+            <w:r>
+              <w:rPr>
+                <w:szCs w:val="18"/>
+              </w:rPr>
+              <w:t xml:space="preserve"> bestellt. </w:t>
             </w:r>
           </w:p>
         </w:tc>
@@ -3211,7 +3272,19 @@
               <w:rPr>
                 <w:szCs w:val="18"/>
               </w:rPr>
-              <w:t>Unbekannte wie es in Tat und Wahrheit funktioniert</w:t>
+              <w:t>Unbekannt</w:t>
+            </w:r>
+            <w:r>
+              <w:rPr>
+                <w:szCs w:val="18"/>
+              </w:rPr>
+              <w:t>,</w:t>
+            </w:r>
+            <w:r>
+              <w:rPr>
+                <w:szCs w:val="18"/>
+              </w:rPr>
+              <w:t xml:space="preserve"> wie es in Tat und Wahrheit funktioniert</w:t>
             </w:r>
           </w:p>
         </w:tc>
@@ -3298,6 +3371,3953 @@
                 <w:szCs w:val="18"/>
               </w:rPr>
               <w:t>Alle Bauteile in Stock, Reflektionen simuliert</w:t>
+            </w:r>
+          </w:p>
+        </w:tc>
+      </w:tr>
+      <w:tr>
+        <w:tc>
+          <w:tcPr>
+            <w:tcW w:w="2518" w:type="dxa"/>
+          </w:tcPr>
+          <w:p>
+            <w:pPr>
+              <w:ind w:left="0"/>
+              <w:rPr>
+                <w:b/>
+                <w:szCs w:val="18"/>
+              </w:rPr>
+            </w:pPr>
+            <w:r>
+              <w:rPr>
+                <w:b/>
+                <w:szCs w:val="18"/>
+              </w:rPr>
+              <w:t xml:space="preserve">Bemerkungen des Betreuers </w:t>
+            </w:r>
+          </w:p>
+        </w:tc>
+        <w:tc>
+          <w:tcPr>
+            <w:tcW w:w="7053" w:type="dxa"/>
+            <w:gridSpan w:val="4"/>
+          </w:tcPr>
+          <w:p>
+            <w:pPr>
+              <w:ind w:left="0"/>
+              <w:rPr>
+                <w:szCs w:val="18"/>
+              </w:rPr>
+            </w:pPr>
+          </w:p>
+        </w:tc>
+      </w:tr>
+    </w:tbl>
+    <w:p>
+      <w:pPr>
+        <w:pStyle w:val="berschrift1"/>
+      </w:pPr>
+      <w:r>
+        <w:t>Woche</w:t>
+      </w:r>
+    </w:p>
+    <w:tbl>
+      <w:tblPr>
+        <w:tblW w:w="0" w:type="auto"/>
+        <w:tblInd w:w="567" w:type="dxa"/>
+        <w:tblBorders>
+          <w:top w:val="single" w:sz="4" w:space="0" w:color="D9D9D9"/>
+          <w:left w:val="single" w:sz="4" w:space="0" w:color="D9D9D9"/>
+          <w:bottom w:val="single" w:sz="4" w:space="0" w:color="D9D9D9"/>
+          <w:right w:val="single" w:sz="4" w:space="0" w:color="D9D9D9"/>
+          <w:insideH w:val="single" w:sz="4" w:space="0" w:color="D9D9D9"/>
+          <w:insideV w:val="single" w:sz="4" w:space="0" w:color="D9D9D9"/>
+        </w:tblBorders>
+        <w:tblLook w:val="04A0" w:firstRow="1" w:lastRow="0" w:firstColumn="1" w:lastColumn="0" w:noHBand="0" w:noVBand="1"/>
+      </w:tblPr>
+      <w:tblGrid>
+        <w:gridCol w:w="2518"/>
+        <w:gridCol w:w="709"/>
+        <w:gridCol w:w="2817"/>
+        <w:gridCol w:w="585"/>
+        <w:gridCol w:w="2942"/>
+      </w:tblGrid>
+      <w:tr>
+        <w:tc>
+          <w:tcPr>
+            <w:tcW w:w="2518" w:type="dxa"/>
+            <w:shd w:val="clear" w:color="auto" w:fill="D9D9D9"/>
+          </w:tcPr>
+          <w:p>
+            <w:pPr>
+              <w:ind w:left="0"/>
+              <w:rPr>
+                <w:b/>
+                <w:sz w:val="20"/>
+                <w:szCs w:val="20"/>
+              </w:rPr>
+            </w:pPr>
+            <w:r>
+              <w:rPr>
+                <w:b/>
+                <w:sz w:val="20"/>
+                <w:szCs w:val="20"/>
+              </w:rPr>
+              <w:t>Zeitraum</w:t>
+            </w:r>
+          </w:p>
+        </w:tc>
+        <w:tc>
+          <w:tcPr>
+            <w:tcW w:w="709" w:type="dxa"/>
+            <w:shd w:val="clear" w:color="auto" w:fill="D9D9D9"/>
+          </w:tcPr>
+          <w:p>
+            <w:pPr>
+              <w:ind w:left="0"/>
+              <w:rPr>
+                <w:b/>
+                <w:sz w:val="20"/>
+                <w:szCs w:val="20"/>
+              </w:rPr>
+            </w:pPr>
+            <w:r>
+              <w:rPr>
+                <w:b/>
+                <w:sz w:val="20"/>
+                <w:szCs w:val="20"/>
+              </w:rPr>
+              <w:t>von:</w:t>
+            </w:r>
+          </w:p>
+        </w:tc>
+        <w:tc>
+          <w:tcPr>
+            <w:tcW w:w="2817" w:type="dxa"/>
+          </w:tcPr>
+          <w:p>
+            <w:pPr>
+              <w:ind w:left="0"/>
+              <w:rPr>
+                <w:sz w:val="20"/>
+                <w:szCs w:val="20"/>
+              </w:rPr>
+            </w:pPr>
+            <w:r>
+              <w:rPr>
+                <w:sz w:val="20"/>
+                <w:szCs w:val="20"/>
+              </w:rPr>
+              <w:t>31</w:t>
+            </w:r>
+            <w:r>
+              <w:rPr>
+                <w:sz w:val="20"/>
+                <w:szCs w:val="20"/>
+              </w:rPr>
+              <w:t>.10.2025</w:t>
+            </w:r>
+          </w:p>
+        </w:tc>
+        <w:tc>
+          <w:tcPr>
+            <w:tcW w:w="585" w:type="dxa"/>
+            <w:shd w:val="clear" w:color="auto" w:fill="D9D9D9"/>
+          </w:tcPr>
+          <w:p>
+            <w:pPr>
+              <w:ind w:left="0"/>
+              <w:rPr>
+                <w:b/>
+                <w:sz w:val="20"/>
+                <w:szCs w:val="20"/>
+              </w:rPr>
+            </w:pPr>
+            <w:r>
+              <w:rPr>
+                <w:b/>
+                <w:sz w:val="20"/>
+                <w:szCs w:val="20"/>
+              </w:rPr>
+              <w:t>bis:</w:t>
+            </w:r>
+          </w:p>
+        </w:tc>
+        <w:tc>
+          <w:tcPr>
+            <w:tcW w:w="2942" w:type="dxa"/>
+          </w:tcPr>
+          <w:p>
+            <w:pPr>
+              <w:ind w:left="0"/>
+              <w:rPr>
+                <w:sz w:val="20"/>
+                <w:szCs w:val="20"/>
+              </w:rPr>
+            </w:pPr>
+            <w:r>
+              <w:rPr>
+                <w:sz w:val="20"/>
+                <w:szCs w:val="20"/>
+              </w:rPr>
+              <w:t>06</w:t>
+            </w:r>
+            <w:r>
+              <w:rPr>
+                <w:sz w:val="20"/>
+                <w:szCs w:val="20"/>
+              </w:rPr>
+              <w:t>.1</w:t>
+            </w:r>
+            <w:r>
+              <w:rPr>
+                <w:sz w:val="20"/>
+                <w:szCs w:val="20"/>
+              </w:rPr>
+              <w:t>1</w:t>
+            </w:r>
+            <w:r>
+              <w:rPr>
+                <w:sz w:val="20"/>
+                <w:szCs w:val="20"/>
+              </w:rPr>
+              <w:t>.2025</w:t>
+            </w:r>
+          </w:p>
+        </w:tc>
+      </w:tr>
+      <w:tr>
+        <w:tc>
+          <w:tcPr>
+            <w:tcW w:w="2518" w:type="dxa"/>
+          </w:tcPr>
+          <w:p>
+            <w:pPr>
+              <w:ind w:left="0"/>
+              <w:rPr>
+                <w:b/>
+                <w:szCs w:val="18"/>
+              </w:rPr>
+            </w:pPr>
+            <w:r>
+              <w:rPr>
+                <w:b/>
+                <w:szCs w:val="18"/>
+              </w:rPr>
+              <w:t>Lernziele</w:t>
+            </w:r>
+          </w:p>
+        </w:tc>
+        <w:tc>
+          <w:tcPr>
+            <w:tcW w:w="7053" w:type="dxa"/>
+            <w:gridSpan w:val="4"/>
+          </w:tcPr>
+          <w:p>
+            <w:pPr>
+              <w:ind w:left="0"/>
+              <w:rPr>
+                <w:szCs w:val="18"/>
+              </w:rPr>
+            </w:pPr>
+            <w:r>
+              <w:rPr>
+                <w:szCs w:val="18"/>
+              </w:rPr>
+              <w:t>Layout abschliessen, Print bestellen</w:t>
+            </w:r>
+            <w:r>
+              <w:rPr>
+                <w:szCs w:val="18"/>
+              </w:rPr>
+              <w:t xml:space="preserve"> </w:t>
+            </w:r>
+          </w:p>
+        </w:tc>
+      </w:tr>
+      <w:tr>
+        <w:tc>
+          <w:tcPr>
+            <w:tcW w:w="2518" w:type="dxa"/>
+          </w:tcPr>
+          <w:p>
+            <w:pPr>
+              <w:ind w:left="0"/>
+              <w:rPr>
+                <w:b/>
+                <w:szCs w:val="18"/>
+              </w:rPr>
+            </w:pPr>
+            <w:r>
+              <w:rPr>
+                <w:b/>
+                <w:szCs w:val="18"/>
+              </w:rPr>
+              <w:t>Herausforderungen</w:t>
+            </w:r>
+          </w:p>
+        </w:tc>
+        <w:tc>
+          <w:tcPr>
+            <w:tcW w:w="7053" w:type="dxa"/>
+            <w:gridSpan w:val="4"/>
+          </w:tcPr>
+          <w:p>
+            <w:pPr>
+              <w:ind w:left="0"/>
+              <w:rPr>
+                <w:szCs w:val="18"/>
+              </w:rPr>
+            </w:pPr>
+            <w:r>
+              <w:rPr>
+                <w:szCs w:val="18"/>
+              </w:rPr>
+              <w:t xml:space="preserve">Entscheid Verbesserungen der </w:t>
+            </w:r>
+            <w:proofErr w:type="spellStart"/>
+            <w:r>
+              <w:rPr>
+                <w:szCs w:val="18"/>
+              </w:rPr>
+              <w:t>Refelektionen</w:t>
+            </w:r>
+            <w:proofErr w:type="spellEnd"/>
+          </w:p>
+        </w:tc>
+      </w:tr>
+      <w:tr>
+        <w:tc>
+          <w:tcPr>
+            <w:tcW w:w="2518" w:type="dxa"/>
+          </w:tcPr>
+          <w:p>
+            <w:pPr>
+              <w:ind w:left="0"/>
+              <w:rPr>
+                <w:b/>
+                <w:szCs w:val="18"/>
+              </w:rPr>
+            </w:pPr>
+            <w:r>
+              <w:rPr>
+                <w:b/>
+                <w:szCs w:val="18"/>
+              </w:rPr>
+              <w:t>Strategie zur Lösung oder Teillösung</w:t>
+            </w:r>
+          </w:p>
+        </w:tc>
+        <w:tc>
+          <w:tcPr>
+            <w:tcW w:w="7053" w:type="dxa"/>
+            <w:gridSpan w:val="4"/>
+          </w:tcPr>
+          <w:p>
+            <w:pPr>
+              <w:ind w:left="0"/>
+              <w:rPr>
+                <w:szCs w:val="18"/>
+              </w:rPr>
+            </w:pPr>
+            <w:r>
+              <w:rPr>
+                <w:szCs w:val="18"/>
+              </w:rPr>
+              <w:t xml:space="preserve">Rücksprache halten bezüglich Simulation, Doppelte </w:t>
+            </w:r>
+            <w:proofErr w:type="spellStart"/>
+            <w:r>
+              <w:rPr>
+                <w:szCs w:val="18"/>
+              </w:rPr>
+              <w:t>Serieterminierung</w:t>
+            </w:r>
+            <w:proofErr w:type="spellEnd"/>
+          </w:p>
+        </w:tc>
+      </w:tr>
+      <w:tr>
+        <w:tc>
+          <w:tcPr>
+            <w:tcW w:w="2518" w:type="dxa"/>
+          </w:tcPr>
+          <w:p>
+            <w:pPr>
+              <w:ind w:left="0"/>
+              <w:rPr>
+                <w:b/>
+                <w:szCs w:val="18"/>
+              </w:rPr>
+            </w:pPr>
+            <w:r>
+              <w:rPr>
+                <w:b/>
+                <w:szCs w:val="18"/>
+              </w:rPr>
+              <w:t>Erfolgserlebnis</w:t>
+            </w:r>
+          </w:p>
+        </w:tc>
+        <w:tc>
+          <w:tcPr>
+            <w:tcW w:w="7053" w:type="dxa"/>
+            <w:gridSpan w:val="4"/>
+          </w:tcPr>
+          <w:p>
+            <w:pPr>
+              <w:ind w:left="0"/>
+              <w:rPr>
+                <w:szCs w:val="18"/>
+              </w:rPr>
+            </w:pPr>
+            <w:r>
+              <w:rPr>
+                <w:szCs w:val="18"/>
+              </w:rPr>
+              <w:t>Reflektionen konnten korrigiert werden, Layout musste nur minimal geändert werden.</w:t>
+            </w:r>
+          </w:p>
+          <w:p>
+            <w:pPr>
+              <w:ind w:left="0"/>
+              <w:rPr>
+                <w:szCs w:val="18"/>
+              </w:rPr>
+            </w:pPr>
+            <w:r>
+              <w:rPr>
+                <w:szCs w:val="18"/>
+              </w:rPr>
+              <w:t>Print bestellt</w:t>
+            </w:r>
+          </w:p>
+        </w:tc>
+      </w:tr>
+      <w:tr>
+        <w:tc>
+          <w:tcPr>
+            <w:tcW w:w="2518" w:type="dxa"/>
+          </w:tcPr>
+          <w:p>
+            <w:pPr>
+              <w:ind w:left="0"/>
+              <w:rPr>
+                <w:b/>
+                <w:szCs w:val="18"/>
+              </w:rPr>
+            </w:pPr>
+            <w:r>
+              <w:rPr>
+                <w:b/>
+                <w:szCs w:val="18"/>
+              </w:rPr>
+              <w:t xml:space="preserve">Bemerkungen des Betreuers </w:t>
+            </w:r>
+          </w:p>
+        </w:tc>
+        <w:tc>
+          <w:tcPr>
+            <w:tcW w:w="7053" w:type="dxa"/>
+            <w:gridSpan w:val="4"/>
+          </w:tcPr>
+          <w:p>
+            <w:pPr>
+              <w:ind w:left="0"/>
+              <w:rPr>
+                <w:szCs w:val="18"/>
+              </w:rPr>
+            </w:pPr>
+          </w:p>
+        </w:tc>
+      </w:tr>
+    </w:tbl>
+    <w:p>
+      <w:pPr>
+        <w:pStyle w:val="berschrift1"/>
+      </w:pPr>
+      <w:r>
+        <w:t>Woche</w:t>
+      </w:r>
+    </w:p>
+    <w:tbl>
+      <w:tblPr>
+        <w:tblW w:w="0" w:type="auto"/>
+        <w:tblInd w:w="567" w:type="dxa"/>
+        <w:tblBorders>
+          <w:top w:val="single" w:sz="4" w:space="0" w:color="D9D9D9"/>
+          <w:left w:val="single" w:sz="4" w:space="0" w:color="D9D9D9"/>
+          <w:bottom w:val="single" w:sz="4" w:space="0" w:color="D9D9D9"/>
+          <w:right w:val="single" w:sz="4" w:space="0" w:color="D9D9D9"/>
+          <w:insideH w:val="single" w:sz="4" w:space="0" w:color="D9D9D9"/>
+          <w:insideV w:val="single" w:sz="4" w:space="0" w:color="D9D9D9"/>
+        </w:tblBorders>
+        <w:tblLook w:val="04A0" w:firstRow="1" w:lastRow="0" w:firstColumn="1" w:lastColumn="0" w:noHBand="0" w:noVBand="1"/>
+      </w:tblPr>
+      <w:tblGrid>
+        <w:gridCol w:w="2518"/>
+        <w:gridCol w:w="709"/>
+        <w:gridCol w:w="2817"/>
+        <w:gridCol w:w="585"/>
+        <w:gridCol w:w="2942"/>
+      </w:tblGrid>
+      <w:tr>
+        <w:tc>
+          <w:tcPr>
+            <w:tcW w:w="2518" w:type="dxa"/>
+            <w:shd w:val="clear" w:color="auto" w:fill="D9D9D9"/>
+          </w:tcPr>
+          <w:p>
+            <w:pPr>
+              <w:ind w:left="0"/>
+              <w:rPr>
+                <w:b/>
+                <w:sz w:val="20"/>
+                <w:szCs w:val="20"/>
+              </w:rPr>
+            </w:pPr>
+            <w:r>
+              <w:rPr>
+                <w:b/>
+                <w:sz w:val="20"/>
+                <w:szCs w:val="20"/>
+              </w:rPr>
+              <w:t>Zeitraum</w:t>
+            </w:r>
+          </w:p>
+        </w:tc>
+        <w:tc>
+          <w:tcPr>
+            <w:tcW w:w="709" w:type="dxa"/>
+            <w:shd w:val="clear" w:color="auto" w:fill="D9D9D9"/>
+          </w:tcPr>
+          <w:p>
+            <w:pPr>
+              <w:ind w:left="0"/>
+              <w:rPr>
+                <w:b/>
+                <w:sz w:val="20"/>
+                <w:szCs w:val="20"/>
+              </w:rPr>
+            </w:pPr>
+            <w:r>
+              <w:rPr>
+                <w:b/>
+                <w:sz w:val="20"/>
+                <w:szCs w:val="20"/>
+              </w:rPr>
+              <w:t>von:</w:t>
+            </w:r>
+          </w:p>
+        </w:tc>
+        <w:tc>
+          <w:tcPr>
+            <w:tcW w:w="2817" w:type="dxa"/>
+          </w:tcPr>
+          <w:p>
+            <w:pPr>
+              <w:ind w:left="0"/>
+              <w:rPr>
+                <w:sz w:val="20"/>
+                <w:szCs w:val="20"/>
+              </w:rPr>
+            </w:pPr>
+            <w:r>
+              <w:rPr>
+                <w:sz w:val="20"/>
+                <w:szCs w:val="20"/>
+              </w:rPr>
+              <w:t>07.11</w:t>
+            </w:r>
+            <w:r>
+              <w:rPr>
+                <w:sz w:val="20"/>
+                <w:szCs w:val="20"/>
+              </w:rPr>
+              <w:t>.2025</w:t>
+            </w:r>
+          </w:p>
+        </w:tc>
+        <w:tc>
+          <w:tcPr>
+            <w:tcW w:w="585" w:type="dxa"/>
+            <w:shd w:val="clear" w:color="auto" w:fill="D9D9D9"/>
+          </w:tcPr>
+          <w:p>
+            <w:pPr>
+              <w:ind w:left="0"/>
+              <w:rPr>
+                <w:b/>
+                <w:sz w:val="20"/>
+                <w:szCs w:val="20"/>
+              </w:rPr>
+            </w:pPr>
+            <w:r>
+              <w:rPr>
+                <w:b/>
+                <w:sz w:val="20"/>
+                <w:szCs w:val="20"/>
+              </w:rPr>
+              <w:t>bis:</w:t>
+            </w:r>
+          </w:p>
+        </w:tc>
+        <w:tc>
+          <w:tcPr>
+            <w:tcW w:w="2942" w:type="dxa"/>
+          </w:tcPr>
+          <w:p>
+            <w:pPr>
+              <w:ind w:left="0"/>
+              <w:rPr>
+                <w:sz w:val="20"/>
+                <w:szCs w:val="20"/>
+              </w:rPr>
+            </w:pPr>
+            <w:r>
+              <w:rPr>
+                <w:sz w:val="20"/>
+                <w:szCs w:val="20"/>
+              </w:rPr>
+              <w:t>13</w:t>
+            </w:r>
+            <w:r>
+              <w:rPr>
+                <w:sz w:val="20"/>
+                <w:szCs w:val="20"/>
+              </w:rPr>
+              <w:t>.11.2025</w:t>
+            </w:r>
+          </w:p>
+        </w:tc>
+      </w:tr>
+      <w:tr>
+        <w:tc>
+          <w:tcPr>
+            <w:tcW w:w="2518" w:type="dxa"/>
+          </w:tcPr>
+          <w:p>
+            <w:pPr>
+              <w:ind w:left="0"/>
+              <w:rPr>
+                <w:b/>
+                <w:szCs w:val="18"/>
+              </w:rPr>
+            </w:pPr>
+            <w:r>
+              <w:rPr>
+                <w:b/>
+                <w:szCs w:val="18"/>
+              </w:rPr>
+              <w:t>Lernziele</w:t>
+            </w:r>
+          </w:p>
+        </w:tc>
+        <w:tc>
+          <w:tcPr>
+            <w:tcW w:w="7053" w:type="dxa"/>
+            <w:gridSpan w:val="4"/>
+          </w:tcPr>
+          <w:p>
+            <w:pPr>
+              <w:ind w:left="0"/>
+              <w:rPr>
+                <w:szCs w:val="18"/>
+              </w:rPr>
+            </w:pPr>
+            <w:r>
+              <w:rPr>
+                <w:szCs w:val="18"/>
+              </w:rPr>
+              <w:t>Dokumentation nachführen, Gehäuse Design abschliessen</w:t>
+            </w:r>
+            <w:r>
+              <w:rPr>
+                <w:szCs w:val="18"/>
+              </w:rPr>
+              <w:t xml:space="preserve"> </w:t>
+            </w:r>
+          </w:p>
+        </w:tc>
+      </w:tr>
+      <w:tr>
+        <w:tc>
+          <w:tcPr>
+            <w:tcW w:w="2518" w:type="dxa"/>
+          </w:tcPr>
+          <w:p>
+            <w:pPr>
+              <w:ind w:left="0"/>
+              <w:rPr>
+                <w:b/>
+                <w:szCs w:val="18"/>
+              </w:rPr>
+            </w:pPr>
+            <w:r>
+              <w:rPr>
+                <w:b/>
+                <w:szCs w:val="18"/>
+              </w:rPr>
+              <w:t>Herausforderungen</w:t>
+            </w:r>
+          </w:p>
+        </w:tc>
+        <w:tc>
+          <w:tcPr>
+            <w:tcW w:w="7053" w:type="dxa"/>
+            <w:gridSpan w:val="4"/>
+          </w:tcPr>
+          <w:p>
+            <w:pPr>
+              <w:ind w:left="0"/>
+              <w:rPr>
+                <w:szCs w:val="18"/>
+              </w:rPr>
+            </w:pPr>
+            <w:r>
+              <w:rPr>
+                <w:szCs w:val="18"/>
+              </w:rPr>
+              <w:t>Auswahl korrekte mech. Bauteile, Anpassungen wegen Vibrationen</w:t>
+            </w:r>
+          </w:p>
+        </w:tc>
+      </w:tr>
+      <w:tr>
+        <w:tc>
+          <w:tcPr>
+            <w:tcW w:w="2518" w:type="dxa"/>
+          </w:tcPr>
+          <w:p>
+            <w:pPr>
+              <w:ind w:left="0"/>
+              <w:rPr>
+                <w:b/>
+                <w:szCs w:val="18"/>
+              </w:rPr>
+            </w:pPr>
+            <w:r>
+              <w:rPr>
+                <w:b/>
+                <w:szCs w:val="18"/>
+              </w:rPr>
+              <w:t>Strategie zur Lösung oder Teillösung</w:t>
+            </w:r>
+          </w:p>
+        </w:tc>
+        <w:tc>
+          <w:tcPr>
+            <w:tcW w:w="7053" w:type="dxa"/>
+            <w:gridSpan w:val="4"/>
+          </w:tcPr>
+          <w:p>
+            <w:pPr>
+              <w:ind w:left="0"/>
+              <w:rPr>
+                <w:szCs w:val="18"/>
+              </w:rPr>
+            </w:pPr>
+            <w:r>
+              <w:rPr>
+                <w:szCs w:val="18"/>
+              </w:rPr>
+              <w:t>Datenbanken nach Lösungen durchforsten</w:t>
+            </w:r>
+          </w:p>
+        </w:tc>
+      </w:tr>
+      <w:tr>
+        <w:tc>
+          <w:tcPr>
+            <w:tcW w:w="2518" w:type="dxa"/>
+          </w:tcPr>
+          <w:p>
+            <w:pPr>
+              <w:ind w:left="0"/>
+              <w:rPr>
+                <w:b/>
+                <w:szCs w:val="18"/>
+              </w:rPr>
+            </w:pPr>
+            <w:r>
+              <w:rPr>
+                <w:b/>
+                <w:szCs w:val="18"/>
+              </w:rPr>
+              <w:t>Erfolgserlebnis</w:t>
+            </w:r>
+          </w:p>
+        </w:tc>
+        <w:tc>
+          <w:tcPr>
+            <w:tcW w:w="7053" w:type="dxa"/>
+            <w:gridSpan w:val="4"/>
+          </w:tcPr>
+          <w:p>
+            <w:pPr>
+              <w:ind w:left="0"/>
+              <w:rPr>
+                <w:szCs w:val="18"/>
+              </w:rPr>
+            </w:pPr>
+            <w:r>
+              <w:rPr>
+                <w:szCs w:val="18"/>
+              </w:rPr>
+              <w:t xml:space="preserve">Informationen bezüglich </w:t>
+            </w:r>
+            <w:proofErr w:type="spellStart"/>
+            <w:r>
+              <w:rPr>
+                <w:szCs w:val="18"/>
+              </w:rPr>
+              <w:t>Exciter</w:t>
+            </w:r>
+            <w:proofErr w:type="spellEnd"/>
+            <w:r>
+              <w:rPr>
+                <w:szCs w:val="18"/>
+              </w:rPr>
+              <w:t>-Platzierung und mech. Terminierungen gefunden</w:t>
+            </w:r>
+          </w:p>
+        </w:tc>
+      </w:tr>
+      <w:tr>
+        <w:tc>
+          <w:tcPr>
+            <w:tcW w:w="2518" w:type="dxa"/>
+          </w:tcPr>
+          <w:p>
+            <w:pPr>
+              <w:ind w:left="0"/>
+              <w:rPr>
+                <w:b/>
+                <w:szCs w:val="18"/>
+              </w:rPr>
+            </w:pPr>
+            <w:r>
+              <w:rPr>
+                <w:b/>
+                <w:szCs w:val="18"/>
+              </w:rPr>
+              <w:t xml:space="preserve">Bemerkungen des Betreuers </w:t>
+            </w:r>
+          </w:p>
+        </w:tc>
+        <w:tc>
+          <w:tcPr>
+            <w:tcW w:w="7053" w:type="dxa"/>
+            <w:gridSpan w:val="4"/>
+          </w:tcPr>
+          <w:p>
+            <w:pPr>
+              <w:ind w:left="0"/>
+              <w:rPr>
+                <w:szCs w:val="18"/>
+              </w:rPr>
+            </w:pPr>
+          </w:p>
+        </w:tc>
+      </w:tr>
+    </w:tbl>
+    <w:p>
+      <w:pPr>
+        <w:pStyle w:val="berschrift1"/>
+      </w:pPr>
+      <w:r>
+        <w:t>Woche</w:t>
+      </w:r>
+    </w:p>
+    <w:tbl>
+      <w:tblPr>
+        <w:tblW w:w="0" w:type="auto"/>
+        <w:tblInd w:w="567" w:type="dxa"/>
+        <w:tblBorders>
+          <w:top w:val="single" w:sz="4" w:space="0" w:color="D9D9D9"/>
+          <w:left w:val="single" w:sz="4" w:space="0" w:color="D9D9D9"/>
+          <w:bottom w:val="single" w:sz="4" w:space="0" w:color="D9D9D9"/>
+          <w:right w:val="single" w:sz="4" w:space="0" w:color="D9D9D9"/>
+          <w:insideH w:val="single" w:sz="4" w:space="0" w:color="D9D9D9"/>
+          <w:insideV w:val="single" w:sz="4" w:space="0" w:color="D9D9D9"/>
+        </w:tblBorders>
+        <w:tblLook w:val="04A0" w:firstRow="1" w:lastRow="0" w:firstColumn="1" w:lastColumn="0" w:noHBand="0" w:noVBand="1"/>
+      </w:tblPr>
+      <w:tblGrid>
+        <w:gridCol w:w="2518"/>
+        <w:gridCol w:w="709"/>
+        <w:gridCol w:w="2817"/>
+        <w:gridCol w:w="585"/>
+        <w:gridCol w:w="2942"/>
+      </w:tblGrid>
+      <w:tr>
+        <w:tc>
+          <w:tcPr>
+            <w:tcW w:w="2518" w:type="dxa"/>
+            <w:shd w:val="clear" w:color="auto" w:fill="D9D9D9"/>
+          </w:tcPr>
+          <w:p>
+            <w:pPr>
+              <w:ind w:left="0"/>
+              <w:rPr>
+                <w:b/>
+                <w:sz w:val="20"/>
+                <w:szCs w:val="20"/>
+              </w:rPr>
+            </w:pPr>
+            <w:r>
+              <w:rPr>
+                <w:b/>
+                <w:sz w:val="20"/>
+                <w:szCs w:val="20"/>
+              </w:rPr>
+              <w:t>Zeitraum</w:t>
+            </w:r>
+          </w:p>
+        </w:tc>
+        <w:tc>
+          <w:tcPr>
+            <w:tcW w:w="709" w:type="dxa"/>
+            <w:shd w:val="clear" w:color="auto" w:fill="D9D9D9"/>
+          </w:tcPr>
+          <w:p>
+            <w:pPr>
+              <w:ind w:left="0"/>
+              <w:rPr>
+                <w:b/>
+                <w:sz w:val="20"/>
+                <w:szCs w:val="20"/>
+              </w:rPr>
+            </w:pPr>
+            <w:r>
+              <w:rPr>
+                <w:b/>
+                <w:sz w:val="20"/>
+                <w:szCs w:val="20"/>
+              </w:rPr>
+              <w:t>von:</w:t>
+            </w:r>
+          </w:p>
+        </w:tc>
+        <w:tc>
+          <w:tcPr>
+            <w:tcW w:w="2817" w:type="dxa"/>
+          </w:tcPr>
+          <w:p>
+            <w:pPr>
+              <w:ind w:left="0"/>
+              <w:rPr>
+                <w:sz w:val="20"/>
+                <w:szCs w:val="20"/>
+              </w:rPr>
+            </w:pPr>
+            <w:r>
+              <w:rPr>
+                <w:sz w:val="20"/>
+                <w:szCs w:val="20"/>
+              </w:rPr>
+              <w:t>14</w:t>
+            </w:r>
+            <w:r>
+              <w:rPr>
+                <w:sz w:val="20"/>
+                <w:szCs w:val="20"/>
+              </w:rPr>
+              <w:t>.11.2025</w:t>
+            </w:r>
+          </w:p>
+        </w:tc>
+        <w:tc>
+          <w:tcPr>
+            <w:tcW w:w="585" w:type="dxa"/>
+            <w:shd w:val="clear" w:color="auto" w:fill="D9D9D9"/>
+          </w:tcPr>
+          <w:p>
+            <w:pPr>
+              <w:ind w:left="0"/>
+              <w:rPr>
+                <w:b/>
+                <w:sz w:val="20"/>
+                <w:szCs w:val="20"/>
+              </w:rPr>
+            </w:pPr>
+            <w:r>
+              <w:rPr>
+                <w:b/>
+                <w:sz w:val="20"/>
+                <w:szCs w:val="20"/>
+              </w:rPr>
+              <w:t>bis:</w:t>
+            </w:r>
+          </w:p>
+        </w:tc>
+        <w:tc>
+          <w:tcPr>
+            <w:tcW w:w="2942" w:type="dxa"/>
+          </w:tcPr>
+          <w:p>
+            <w:pPr>
+              <w:ind w:left="0"/>
+              <w:rPr>
+                <w:sz w:val="20"/>
+                <w:szCs w:val="20"/>
+              </w:rPr>
+            </w:pPr>
+            <w:r>
+              <w:rPr>
+                <w:sz w:val="20"/>
+                <w:szCs w:val="20"/>
+              </w:rPr>
+              <w:t>20</w:t>
+            </w:r>
+            <w:r>
+              <w:rPr>
+                <w:sz w:val="20"/>
+                <w:szCs w:val="20"/>
+              </w:rPr>
+              <w:t>.11.2025</w:t>
+            </w:r>
+          </w:p>
+        </w:tc>
+      </w:tr>
+      <w:tr>
+        <w:tc>
+          <w:tcPr>
+            <w:tcW w:w="2518" w:type="dxa"/>
+          </w:tcPr>
+          <w:p>
+            <w:pPr>
+              <w:ind w:left="0"/>
+              <w:rPr>
+                <w:b/>
+                <w:szCs w:val="18"/>
+              </w:rPr>
+            </w:pPr>
+            <w:r>
+              <w:rPr>
+                <w:b/>
+                <w:szCs w:val="18"/>
+              </w:rPr>
+              <w:lastRenderedPageBreak/>
+              <w:t>Lernziele</w:t>
+            </w:r>
+          </w:p>
+        </w:tc>
+        <w:tc>
+          <w:tcPr>
+            <w:tcW w:w="7053" w:type="dxa"/>
+            <w:gridSpan w:val="4"/>
+          </w:tcPr>
+          <w:p>
+            <w:pPr>
+              <w:ind w:left="0"/>
+              <w:rPr>
+                <w:szCs w:val="18"/>
+              </w:rPr>
+            </w:pPr>
+            <w:r>
+              <w:rPr>
+                <w:szCs w:val="18"/>
+              </w:rPr>
+              <w:t>Gehäuseteile herstellen</w:t>
+            </w:r>
+            <w:r>
+              <w:rPr>
+                <w:szCs w:val="18"/>
+              </w:rPr>
+              <w:t xml:space="preserve"> </w:t>
+            </w:r>
+          </w:p>
+        </w:tc>
+      </w:tr>
+      <w:tr>
+        <w:tc>
+          <w:tcPr>
+            <w:tcW w:w="2518" w:type="dxa"/>
+          </w:tcPr>
+          <w:p>
+            <w:pPr>
+              <w:ind w:left="0"/>
+              <w:rPr>
+                <w:b/>
+                <w:szCs w:val="18"/>
+              </w:rPr>
+            </w:pPr>
+            <w:r>
+              <w:rPr>
+                <w:b/>
+                <w:szCs w:val="18"/>
+              </w:rPr>
+              <w:t>Herausforderungen</w:t>
+            </w:r>
+          </w:p>
+        </w:tc>
+        <w:tc>
+          <w:tcPr>
+            <w:tcW w:w="7053" w:type="dxa"/>
+            <w:gridSpan w:val="4"/>
+          </w:tcPr>
+          <w:p>
+            <w:pPr>
+              <w:ind w:left="0"/>
+              <w:rPr>
+                <w:szCs w:val="18"/>
+              </w:rPr>
+            </w:pPr>
+            <w:r>
+              <w:rPr>
+                <w:szCs w:val="18"/>
+              </w:rPr>
+              <w:t>Gehäuse war 6 cm zu lang für Lasercutter, Design musste komplett überarbeitet werden.</w:t>
+            </w:r>
+          </w:p>
+        </w:tc>
+      </w:tr>
+      <w:tr>
+        <w:tc>
+          <w:tcPr>
+            <w:tcW w:w="2518" w:type="dxa"/>
+          </w:tcPr>
+          <w:p>
+            <w:pPr>
+              <w:ind w:left="0"/>
+              <w:rPr>
+                <w:b/>
+                <w:szCs w:val="18"/>
+              </w:rPr>
+            </w:pPr>
+            <w:r>
+              <w:rPr>
+                <w:b/>
+                <w:szCs w:val="18"/>
+              </w:rPr>
+              <w:t>Strategie zur Lösung oder Teillösung</w:t>
+            </w:r>
+          </w:p>
+        </w:tc>
+        <w:tc>
+          <w:tcPr>
+            <w:tcW w:w="7053" w:type="dxa"/>
+            <w:gridSpan w:val="4"/>
+          </w:tcPr>
+          <w:p>
+            <w:pPr>
+              <w:ind w:left="0"/>
+              <w:rPr>
+                <w:szCs w:val="18"/>
+              </w:rPr>
+            </w:pPr>
+            <w:r>
+              <w:rPr>
+                <w:szCs w:val="18"/>
+              </w:rPr>
+              <w:t>Gehäuse anpassen</w:t>
+            </w:r>
+          </w:p>
+        </w:tc>
+      </w:tr>
+      <w:tr>
+        <w:tc>
+          <w:tcPr>
+            <w:tcW w:w="2518" w:type="dxa"/>
+          </w:tcPr>
+          <w:p>
+            <w:pPr>
+              <w:ind w:left="0"/>
+              <w:rPr>
+                <w:b/>
+                <w:szCs w:val="18"/>
+              </w:rPr>
+            </w:pPr>
+            <w:r>
+              <w:rPr>
+                <w:b/>
+                <w:szCs w:val="18"/>
+              </w:rPr>
+              <w:t>Erfolgserlebnis</w:t>
+            </w:r>
+          </w:p>
+        </w:tc>
+        <w:tc>
+          <w:tcPr>
+            <w:tcW w:w="7053" w:type="dxa"/>
+            <w:gridSpan w:val="4"/>
+          </w:tcPr>
+          <w:p>
+            <w:pPr>
+              <w:ind w:left="0"/>
+              <w:rPr>
+                <w:szCs w:val="18"/>
+              </w:rPr>
+            </w:pPr>
+            <w:r>
+              <w:rPr>
+                <w:szCs w:val="18"/>
+              </w:rPr>
+              <w:t>Dank parametrischem Design innerhalb von 20min erledigt und exportiert.</w:t>
+            </w:r>
+          </w:p>
+        </w:tc>
+      </w:tr>
+      <w:tr>
+        <w:tc>
+          <w:tcPr>
+            <w:tcW w:w="2518" w:type="dxa"/>
+          </w:tcPr>
+          <w:p>
+            <w:pPr>
+              <w:ind w:left="0"/>
+              <w:rPr>
+                <w:b/>
+                <w:szCs w:val="18"/>
+              </w:rPr>
+            </w:pPr>
+            <w:r>
+              <w:rPr>
+                <w:b/>
+                <w:szCs w:val="18"/>
+              </w:rPr>
+              <w:t xml:space="preserve">Bemerkungen des Betreuers </w:t>
+            </w:r>
+          </w:p>
+        </w:tc>
+        <w:tc>
+          <w:tcPr>
+            <w:tcW w:w="7053" w:type="dxa"/>
+            <w:gridSpan w:val="4"/>
+          </w:tcPr>
+          <w:p>
+            <w:pPr>
+              <w:ind w:left="0"/>
+              <w:rPr>
+                <w:szCs w:val="18"/>
+              </w:rPr>
+            </w:pPr>
+          </w:p>
+        </w:tc>
+      </w:tr>
+    </w:tbl>
+    <w:p>
+      <w:pPr>
+        <w:pStyle w:val="berschrift1"/>
+      </w:pPr>
+      <w:r>
+        <w:t>Woche</w:t>
+      </w:r>
+    </w:p>
+    <w:tbl>
+      <w:tblPr>
+        <w:tblW w:w="0" w:type="auto"/>
+        <w:tblInd w:w="567" w:type="dxa"/>
+        <w:tblBorders>
+          <w:top w:val="single" w:sz="4" w:space="0" w:color="D9D9D9"/>
+          <w:left w:val="single" w:sz="4" w:space="0" w:color="D9D9D9"/>
+          <w:bottom w:val="single" w:sz="4" w:space="0" w:color="D9D9D9"/>
+          <w:right w:val="single" w:sz="4" w:space="0" w:color="D9D9D9"/>
+          <w:insideH w:val="single" w:sz="4" w:space="0" w:color="D9D9D9"/>
+          <w:insideV w:val="single" w:sz="4" w:space="0" w:color="D9D9D9"/>
+        </w:tblBorders>
+        <w:tblLook w:val="04A0" w:firstRow="1" w:lastRow="0" w:firstColumn="1" w:lastColumn="0" w:noHBand="0" w:noVBand="1"/>
+      </w:tblPr>
+      <w:tblGrid>
+        <w:gridCol w:w="2518"/>
+        <w:gridCol w:w="709"/>
+        <w:gridCol w:w="2817"/>
+        <w:gridCol w:w="585"/>
+        <w:gridCol w:w="2942"/>
+      </w:tblGrid>
+      <w:tr>
+        <w:tc>
+          <w:tcPr>
+            <w:tcW w:w="2518" w:type="dxa"/>
+            <w:shd w:val="clear" w:color="auto" w:fill="D9D9D9"/>
+          </w:tcPr>
+          <w:p>
+            <w:pPr>
+              <w:ind w:left="0"/>
+              <w:rPr>
+                <w:b/>
+                <w:sz w:val="20"/>
+                <w:szCs w:val="20"/>
+              </w:rPr>
+            </w:pPr>
+            <w:r>
+              <w:rPr>
+                <w:b/>
+                <w:sz w:val="20"/>
+                <w:szCs w:val="20"/>
+              </w:rPr>
+              <w:t>Zeitraum</w:t>
+            </w:r>
+          </w:p>
+        </w:tc>
+        <w:tc>
+          <w:tcPr>
+            <w:tcW w:w="709" w:type="dxa"/>
+            <w:shd w:val="clear" w:color="auto" w:fill="D9D9D9"/>
+          </w:tcPr>
+          <w:p>
+            <w:pPr>
+              <w:ind w:left="0"/>
+              <w:rPr>
+                <w:b/>
+                <w:sz w:val="20"/>
+                <w:szCs w:val="20"/>
+              </w:rPr>
+            </w:pPr>
+            <w:r>
+              <w:rPr>
+                <w:b/>
+                <w:sz w:val="20"/>
+                <w:szCs w:val="20"/>
+              </w:rPr>
+              <w:t>von:</w:t>
+            </w:r>
+          </w:p>
+        </w:tc>
+        <w:tc>
+          <w:tcPr>
+            <w:tcW w:w="2817" w:type="dxa"/>
+          </w:tcPr>
+          <w:p>
+            <w:pPr>
+              <w:ind w:left="0"/>
+              <w:rPr>
+                <w:sz w:val="20"/>
+                <w:szCs w:val="20"/>
+              </w:rPr>
+            </w:pPr>
+            <w:r>
+              <w:rPr>
+                <w:sz w:val="20"/>
+                <w:szCs w:val="20"/>
+              </w:rPr>
+              <w:t>21</w:t>
+            </w:r>
+            <w:r>
+              <w:rPr>
+                <w:sz w:val="20"/>
+                <w:szCs w:val="20"/>
+              </w:rPr>
+              <w:t>.11.2025</w:t>
+            </w:r>
+          </w:p>
+        </w:tc>
+        <w:tc>
+          <w:tcPr>
+            <w:tcW w:w="585" w:type="dxa"/>
+            <w:shd w:val="clear" w:color="auto" w:fill="D9D9D9"/>
+          </w:tcPr>
+          <w:p>
+            <w:pPr>
+              <w:ind w:left="0"/>
+              <w:rPr>
+                <w:b/>
+                <w:sz w:val="20"/>
+                <w:szCs w:val="20"/>
+              </w:rPr>
+            </w:pPr>
+            <w:r>
+              <w:rPr>
+                <w:b/>
+                <w:sz w:val="20"/>
+                <w:szCs w:val="20"/>
+              </w:rPr>
+              <w:t>bis:</w:t>
+            </w:r>
+          </w:p>
+        </w:tc>
+        <w:tc>
+          <w:tcPr>
+            <w:tcW w:w="2942" w:type="dxa"/>
+          </w:tcPr>
+          <w:p>
+            <w:pPr>
+              <w:ind w:left="0"/>
+              <w:rPr>
+                <w:sz w:val="20"/>
+                <w:szCs w:val="20"/>
+              </w:rPr>
+            </w:pPr>
+            <w:r>
+              <w:rPr>
+                <w:sz w:val="20"/>
+                <w:szCs w:val="20"/>
+              </w:rPr>
+              <w:t>2</w:t>
+            </w:r>
+            <w:r>
+              <w:rPr>
+                <w:sz w:val="20"/>
+                <w:szCs w:val="20"/>
+              </w:rPr>
+              <w:t>7</w:t>
+            </w:r>
+            <w:r>
+              <w:rPr>
+                <w:sz w:val="20"/>
+                <w:szCs w:val="20"/>
+              </w:rPr>
+              <w:t>.11.2025</w:t>
+            </w:r>
+          </w:p>
+        </w:tc>
+      </w:tr>
+      <w:tr>
+        <w:tc>
+          <w:tcPr>
+            <w:tcW w:w="2518" w:type="dxa"/>
+          </w:tcPr>
+          <w:p>
+            <w:pPr>
+              <w:ind w:left="0"/>
+              <w:rPr>
+                <w:b/>
+                <w:szCs w:val="18"/>
+              </w:rPr>
+            </w:pPr>
+            <w:r>
+              <w:rPr>
+                <w:b/>
+                <w:szCs w:val="18"/>
+              </w:rPr>
+              <w:t>Lernziele</w:t>
+            </w:r>
+          </w:p>
+        </w:tc>
+        <w:tc>
+          <w:tcPr>
+            <w:tcW w:w="7053" w:type="dxa"/>
+            <w:gridSpan w:val="4"/>
+          </w:tcPr>
+          <w:p>
+            <w:pPr>
+              <w:ind w:left="0"/>
+              <w:rPr>
+                <w:szCs w:val="18"/>
+              </w:rPr>
+            </w:pPr>
+            <w:r>
+              <w:rPr>
+                <w:szCs w:val="18"/>
+              </w:rPr>
+              <w:t>Gehäuse</w:t>
+            </w:r>
+            <w:r>
+              <w:rPr>
+                <w:szCs w:val="18"/>
+              </w:rPr>
+              <w:t xml:space="preserve"> zusammenkleben, Gewinde montieren</w:t>
+            </w:r>
+            <w:r>
+              <w:rPr>
+                <w:szCs w:val="18"/>
+              </w:rPr>
+              <w:t xml:space="preserve"> </w:t>
+            </w:r>
+          </w:p>
+        </w:tc>
+      </w:tr>
+      <w:tr>
+        <w:tc>
+          <w:tcPr>
+            <w:tcW w:w="2518" w:type="dxa"/>
+          </w:tcPr>
+          <w:p>
+            <w:pPr>
+              <w:ind w:left="0"/>
+              <w:rPr>
+                <w:b/>
+                <w:szCs w:val="18"/>
+              </w:rPr>
+            </w:pPr>
+            <w:r>
+              <w:rPr>
+                <w:b/>
+                <w:szCs w:val="18"/>
+              </w:rPr>
+              <w:t>Herausforderungen</w:t>
+            </w:r>
+          </w:p>
+        </w:tc>
+        <w:tc>
+          <w:tcPr>
+            <w:tcW w:w="7053" w:type="dxa"/>
+            <w:gridSpan w:val="4"/>
+          </w:tcPr>
+          <w:p>
+            <w:pPr>
+              <w:ind w:left="0"/>
+              <w:rPr>
+                <w:szCs w:val="18"/>
+              </w:rPr>
+            </w:pPr>
+            <w:r>
+              <w:rPr>
+                <w:szCs w:val="18"/>
+              </w:rPr>
+              <w:t>MILAN-Modul noch nicht eingetroffen</w:t>
+            </w:r>
+          </w:p>
+        </w:tc>
+      </w:tr>
+      <w:tr>
+        <w:tc>
+          <w:tcPr>
+            <w:tcW w:w="2518" w:type="dxa"/>
+          </w:tcPr>
+          <w:p>
+            <w:pPr>
+              <w:ind w:left="0"/>
+              <w:rPr>
+                <w:b/>
+                <w:szCs w:val="18"/>
+              </w:rPr>
+            </w:pPr>
+            <w:r>
+              <w:rPr>
+                <w:b/>
+                <w:szCs w:val="18"/>
+              </w:rPr>
+              <w:t>Strategie zur Lösung oder Teillösung</w:t>
+            </w:r>
+          </w:p>
+        </w:tc>
+        <w:tc>
+          <w:tcPr>
+            <w:tcW w:w="7053" w:type="dxa"/>
+            <w:gridSpan w:val="4"/>
+          </w:tcPr>
+          <w:p>
+            <w:pPr>
+              <w:ind w:left="0"/>
+              <w:rPr>
+                <w:szCs w:val="18"/>
+              </w:rPr>
+            </w:pPr>
+            <w:r>
+              <w:rPr>
+                <w:szCs w:val="18"/>
+              </w:rPr>
+              <w:t xml:space="preserve">Nochmals bei </w:t>
+            </w:r>
+            <w:proofErr w:type="spellStart"/>
+            <w:r>
+              <w:rPr>
+                <w:szCs w:val="18"/>
+              </w:rPr>
+              <w:t>Joyned</w:t>
+            </w:r>
+            <w:proofErr w:type="spellEnd"/>
+            <w:r>
+              <w:rPr>
+                <w:szCs w:val="18"/>
+              </w:rPr>
+              <w:t xml:space="preserve"> nachgehackt</w:t>
+            </w:r>
+          </w:p>
+        </w:tc>
+      </w:tr>
+      <w:tr>
+        <w:tc>
+          <w:tcPr>
+            <w:tcW w:w="2518" w:type="dxa"/>
+          </w:tcPr>
+          <w:p>
+            <w:pPr>
+              <w:ind w:left="0"/>
+              <w:rPr>
+                <w:b/>
+                <w:szCs w:val="18"/>
+              </w:rPr>
+            </w:pPr>
+            <w:r>
+              <w:rPr>
+                <w:b/>
+                <w:szCs w:val="18"/>
+              </w:rPr>
+              <w:t>Erfolgserlebnis</w:t>
+            </w:r>
+          </w:p>
+        </w:tc>
+        <w:tc>
+          <w:tcPr>
+            <w:tcW w:w="7053" w:type="dxa"/>
+            <w:gridSpan w:val="4"/>
+          </w:tcPr>
+          <w:p>
+            <w:pPr>
+              <w:ind w:left="0"/>
+              <w:rPr>
+                <w:szCs w:val="18"/>
+              </w:rPr>
+            </w:pPr>
+            <w:r>
+              <w:rPr>
+                <w:szCs w:val="18"/>
+              </w:rPr>
+              <w:t>Gehäuse konnte gut zusammengeleimt werden dank Schraublöchern.</w:t>
+            </w:r>
+          </w:p>
+        </w:tc>
+      </w:tr>
+      <w:tr>
+        <w:tc>
+          <w:tcPr>
+            <w:tcW w:w="2518" w:type="dxa"/>
+          </w:tcPr>
+          <w:p>
+            <w:pPr>
+              <w:ind w:left="0"/>
+              <w:rPr>
+                <w:b/>
+                <w:szCs w:val="18"/>
+              </w:rPr>
+            </w:pPr>
+            <w:r>
+              <w:rPr>
+                <w:b/>
+                <w:szCs w:val="18"/>
+              </w:rPr>
+              <w:t xml:space="preserve">Bemerkungen des Betreuers </w:t>
+            </w:r>
+          </w:p>
+        </w:tc>
+        <w:tc>
+          <w:tcPr>
+            <w:tcW w:w="7053" w:type="dxa"/>
+            <w:gridSpan w:val="4"/>
+          </w:tcPr>
+          <w:p>
+            <w:pPr>
+              <w:ind w:left="0"/>
+              <w:rPr>
+                <w:szCs w:val="18"/>
+              </w:rPr>
+            </w:pPr>
+          </w:p>
+        </w:tc>
+      </w:tr>
+    </w:tbl>
+    <w:p>
+      <w:pPr>
+        <w:pStyle w:val="berschrift1"/>
+      </w:pPr>
+      <w:r>
+        <w:t>Woche</w:t>
+      </w:r>
+    </w:p>
+    <w:tbl>
+      <w:tblPr>
+        <w:tblW w:w="0" w:type="auto"/>
+        <w:tblInd w:w="567" w:type="dxa"/>
+        <w:tblBorders>
+          <w:top w:val="single" w:sz="4" w:space="0" w:color="D9D9D9"/>
+          <w:left w:val="single" w:sz="4" w:space="0" w:color="D9D9D9"/>
+          <w:bottom w:val="single" w:sz="4" w:space="0" w:color="D9D9D9"/>
+          <w:right w:val="single" w:sz="4" w:space="0" w:color="D9D9D9"/>
+          <w:insideH w:val="single" w:sz="4" w:space="0" w:color="D9D9D9"/>
+          <w:insideV w:val="single" w:sz="4" w:space="0" w:color="D9D9D9"/>
+        </w:tblBorders>
+        <w:tblLook w:val="04A0" w:firstRow="1" w:lastRow="0" w:firstColumn="1" w:lastColumn="0" w:noHBand="0" w:noVBand="1"/>
+      </w:tblPr>
+      <w:tblGrid>
+        <w:gridCol w:w="2518"/>
+        <w:gridCol w:w="709"/>
+        <w:gridCol w:w="2817"/>
+        <w:gridCol w:w="585"/>
+        <w:gridCol w:w="2942"/>
+      </w:tblGrid>
+      <w:tr>
+        <w:tc>
+          <w:tcPr>
+            <w:tcW w:w="2518" w:type="dxa"/>
+            <w:shd w:val="clear" w:color="auto" w:fill="D9D9D9"/>
+          </w:tcPr>
+          <w:p>
+            <w:pPr>
+              <w:ind w:left="0"/>
+              <w:rPr>
+                <w:b/>
+                <w:sz w:val="20"/>
+                <w:szCs w:val="20"/>
+              </w:rPr>
+            </w:pPr>
+            <w:r>
+              <w:rPr>
+                <w:b/>
+                <w:sz w:val="20"/>
+                <w:szCs w:val="20"/>
+              </w:rPr>
+              <w:t>Zeitraum</w:t>
+            </w:r>
+          </w:p>
+        </w:tc>
+        <w:tc>
+          <w:tcPr>
+            <w:tcW w:w="709" w:type="dxa"/>
+            <w:shd w:val="clear" w:color="auto" w:fill="D9D9D9"/>
+          </w:tcPr>
+          <w:p>
+            <w:pPr>
+              <w:ind w:left="0"/>
+              <w:rPr>
+                <w:b/>
+                <w:sz w:val="20"/>
+                <w:szCs w:val="20"/>
+              </w:rPr>
+            </w:pPr>
+            <w:r>
+              <w:rPr>
+                <w:b/>
+                <w:sz w:val="20"/>
+                <w:szCs w:val="20"/>
+              </w:rPr>
+              <w:t>von:</w:t>
+            </w:r>
+          </w:p>
+        </w:tc>
+        <w:tc>
+          <w:tcPr>
+            <w:tcW w:w="2817" w:type="dxa"/>
+          </w:tcPr>
+          <w:p>
+            <w:pPr>
+              <w:ind w:left="0"/>
+              <w:rPr>
+                <w:sz w:val="20"/>
+                <w:szCs w:val="20"/>
+              </w:rPr>
+            </w:pPr>
+            <w:r>
+              <w:rPr>
+                <w:sz w:val="20"/>
+                <w:szCs w:val="20"/>
+              </w:rPr>
+              <w:t>2</w:t>
+            </w:r>
+            <w:r>
+              <w:rPr>
+                <w:sz w:val="20"/>
+                <w:szCs w:val="20"/>
+              </w:rPr>
+              <w:t>8</w:t>
+            </w:r>
+            <w:r>
+              <w:rPr>
+                <w:sz w:val="20"/>
+                <w:szCs w:val="20"/>
+              </w:rPr>
+              <w:t>.11.2025</w:t>
+            </w:r>
+          </w:p>
+        </w:tc>
+        <w:tc>
+          <w:tcPr>
+            <w:tcW w:w="585" w:type="dxa"/>
+            <w:shd w:val="clear" w:color="auto" w:fill="D9D9D9"/>
+          </w:tcPr>
+          <w:p>
+            <w:pPr>
+              <w:ind w:left="0"/>
+              <w:rPr>
+                <w:b/>
+                <w:sz w:val="20"/>
+                <w:szCs w:val="20"/>
+              </w:rPr>
+            </w:pPr>
+            <w:r>
+              <w:rPr>
+                <w:b/>
+                <w:sz w:val="20"/>
+                <w:szCs w:val="20"/>
+              </w:rPr>
+              <w:t>bis:</w:t>
+            </w:r>
+          </w:p>
+        </w:tc>
+        <w:tc>
+          <w:tcPr>
+            <w:tcW w:w="2942" w:type="dxa"/>
+          </w:tcPr>
+          <w:p>
+            <w:pPr>
+              <w:ind w:left="0"/>
+              <w:rPr>
+                <w:sz w:val="20"/>
+                <w:szCs w:val="20"/>
+              </w:rPr>
+            </w:pPr>
+            <w:r>
+              <w:rPr>
+                <w:sz w:val="20"/>
+                <w:szCs w:val="20"/>
+              </w:rPr>
+              <w:t>04.12</w:t>
+            </w:r>
+            <w:r>
+              <w:rPr>
+                <w:sz w:val="20"/>
+                <w:szCs w:val="20"/>
+              </w:rPr>
+              <w:t>.2025</w:t>
+            </w:r>
+          </w:p>
+        </w:tc>
+      </w:tr>
+      <w:tr>
+        <w:tc>
+          <w:tcPr>
+            <w:tcW w:w="2518" w:type="dxa"/>
+          </w:tcPr>
+          <w:p>
+            <w:pPr>
+              <w:ind w:left="0"/>
+              <w:rPr>
+                <w:b/>
+                <w:szCs w:val="18"/>
+              </w:rPr>
+            </w:pPr>
+            <w:r>
+              <w:rPr>
+                <w:b/>
+                <w:szCs w:val="18"/>
+              </w:rPr>
+              <w:t>Lernziele</w:t>
+            </w:r>
+          </w:p>
+        </w:tc>
+        <w:tc>
+          <w:tcPr>
+            <w:tcW w:w="7053" w:type="dxa"/>
+            <w:gridSpan w:val="4"/>
+          </w:tcPr>
+          <w:p>
+            <w:pPr>
+              <w:ind w:left="0"/>
+              <w:rPr>
+                <w:szCs w:val="18"/>
+              </w:rPr>
+            </w:pPr>
+            <w:r>
+              <w:rPr>
+                <w:szCs w:val="18"/>
+              </w:rPr>
+              <w:t>Programmierung vorbereiten</w:t>
+            </w:r>
+          </w:p>
+        </w:tc>
+      </w:tr>
+      <w:tr>
+        <w:tc>
+          <w:tcPr>
+            <w:tcW w:w="2518" w:type="dxa"/>
+          </w:tcPr>
+          <w:p>
+            <w:pPr>
+              <w:ind w:left="0"/>
+              <w:rPr>
+                <w:b/>
+                <w:szCs w:val="18"/>
+              </w:rPr>
+            </w:pPr>
+            <w:r>
+              <w:rPr>
+                <w:b/>
+                <w:szCs w:val="18"/>
+              </w:rPr>
+              <w:t>Herausforderungen</w:t>
+            </w:r>
+          </w:p>
+        </w:tc>
+        <w:tc>
+          <w:tcPr>
+            <w:tcW w:w="7053" w:type="dxa"/>
+            <w:gridSpan w:val="4"/>
+          </w:tcPr>
+          <w:p>
+            <w:pPr>
+              <w:ind w:left="0"/>
+              <w:rPr>
+                <w:szCs w:val="18"/>
+              </w:rPr>
+            </w:pPr>
+            <w:r>
+              <w:rPr>
+                <w:szCs w:val="18"/>
+              </w:rPr>
+              <w:t xml:space="preserve">MILAN-Modul </w:t>
+            </w:r>
+            <w:r>
+              <w:rPr>
+                <w:szCs w:val="18"/>
+              </w:rPr>
+              <w:t xml:space="preserve">immer </w:t>
+            </w:r>
+            <w:r>
+              <w:rPr>
+                <w:szCs w:val="18"/>
+              </w:rPr>
+              <w:t>noch nicht eingetroffen</w:t>
+            </w:r>
+            <w:r>
+              <w:rPr>
+                <w:szCs w:val="18"/>
+              </w:rPr>
+              <w:t>..</w:t>
+            </w:r>
+          </w:p>
+        </w:tc>
+      </w:tr>
+      <w:tr>
+        <w:tc>
+          <w:tcPr>
+            <w:tcW w:w="2518" w:type="dxa"/>
+          </w:tcPr>
+          <w:p>
+            <w:pPr>
+              <w:ind w:left="0"/>
+              <w:rPr>
+                <w:b/>
+                <w:szCs w:val="18"/>
+              </w:rPr>
+            </w:pPr>
+            <w:r>
+              <w:rPr>
+                <w:b/>
+                <w:szCs w:val="18"/>
+              </w:rPr>
+              <w:t>Strategie zur Lösung oder Teillösung</w:t>
+            </w:r>
+          </w:p>
+        </w:tc>
+        <w:tc>
+          <w:tcPr>
+            <w:tcW w:w="7053" w:type="dxa"/>
+            <w:gridSpan w:val="4"/>
+          </w:tcPr>
+          <w:p>
+            <w:pPr>
+              <w:ind w:left="0"/>
+              <w:rPr>
+                <w:szCs w:val="18"/>
+              </w:rPr>
+            </w:pPr>
+            <w:r>
+              <w:rPr>
+                <w:szCs w:val="18"/>
+              </w:rPr>
+              <w:t>Schon mal die Registerwerte bestimmen, Doku nachführen</w:t>
+            </w:r>
+          </w:p>
+        </w:tc>
+      </w:tr>
+      <w:tr>
+        <w:tc>
+          <w:tcPr>
+            <w:tcW w:w="2518" w:type="dxa"/>
+          </w:tcPr>
+          <w:p>
+            <w:pPr>
+              <w:ind w:left="0"/>
+              <w:rPr>
+                <w:b/>
+                <w:szCs w:val="18"/>
+              </w:rPr>
+            </w:pPr>
+            <w:r>
+              <w:rPr>
+                <w:b/>
+                <w:szCs w:val="18"/>
+              </w:rPr>
+              <w:t>Erfolgserlebnis</w:t>
+            </w:r>
+          </w:p>
+        </w:tc>
+        <w:tc>
+          <w:tcPr>
+            <w:tcW w:w="7053" w:type="dxa"/>
+            <w:gridSpan w:val="4"/>
+          </w:tcPr>
+          <w:p>
+            <w:pPr>
+              <w:ind w:left="0"/>
+              <w:rPr>
+                <w:szCs w:val="18"/>
+              </w:rPr>
+            </w:pPr>
+            <w:r>
+              <w:rPr>
+                <w:szCs w:val="18"/>
+              </w:rPr>
+              <w:t>Clipper konnte bestimmt werden.</w:t>
+            </w:r>
+          </w:p>
+          <w:p>
+            <w:pPr>
+              <w:ind w:left="0"/>
+              <w:rPr>
+                <w:szCs w:val="18"/>
+              </w:rPr>
+            </w:pPr>
+            <w:r>
+              <w:rPr>
+                <w:szCs w:val="18"/>
+              </w:rPr>
+              <w:t>PCB eingetroffen</w:t>
+            </w:r>
+          </w:p>
+        </w:tc>
+      </w:tr>
+      <w:tr>
+        <w:tc>
+          <w:tcPr>
+            <w:tcW w:w="2518" w:type="dxa"/>
+          </w:tcPr>
+          <w:p>
+            <w:pPr>
+              <w:ind w:left="0"/>
+              <w:rPr>
+                <w:b/>
+                <w:szCs w:val="18"/>
+              </w:rPr>
+            </w:pPr>
+            <w:r>
+              <w:rPr>
+                <w:b/>
+                <w:szCs w:val="18"/>
+              </w:rPr>
+              <w:t xml:space="preserve">Bemerkungen des Betreuers </w:t>
+            </w:r>
+          </w:p>
+        </w:tc>
+        <w:tc>
+          <w:tcPr>
+            <w:tcW w:w="7053" w:type="dxa"/>
+            <w:gridSpan w:val="4"/>
+          </w:tcPr>
+          <w:p>
+            <w:pPr>
+              <w:ind w:left="0"/>
+              <w:rPr>
+                <w:szCs w:val="18"/>
+              </w:rPr>
+            </w:pPr>
+          </w:p>
+        </w:tc>
+      </w:tr>
+    </w:tbl>
+    <w:p>
+      <w:pPr>
+        <w:pStyle w:val="berschrift1"/>
+      </w:pPr>
+      <w:r>
+        <w:t>Woche</w:t>
+      </w:r>
+    </w:p>
+    <w:tbl>
+      <w:tblPr>
+        <w:tblW w:w="0" w:type="auto"/>
+        <w:tblInd w:w="567" w:type="dxa"/>
+        <w:tblBorders>
+          <w:top w:val="single" w:sz="4" w:space="0" w:color="D9D9D9"/>
+          <w:left w:val="single" w:sz="4" w:space="0" w:color="D9D9D9"/>
+          <w:bottom w:val="single" w:sz="4" w:space="0" w:color="D9D9D9"/>
+          <w:right w:val="single" w:sz="4" w:space="0" w:color="D9D9D9"/>
+          <w:insideH w:val="single" w:sz="4" w:space="0" w:color="D9D9D9"/>
+          <w:insideV w:val="single" w:sz="4" w:space="0" w:color="D9D9D9"/>
+        </w:tblBorders>
+        <w:tblLook w:val="04A0" w:firstRow="1" w:lastRow="0" w:firstColumn="1" w:lastColumn="0" w:noHBand="0" w:noVBand="1"/>
+      </w:tblPr>
+      <w:tblGrid>
+        <w:gridCol w:w="2518"/>
+        <w:gridCol w:w="709"/>
+        <w:gridCol w:w="2817"/>
+        <w:gridCol w:w="585"/>
+        <w:gridCol w:w="2942"/>
+      </w:tblGrid>
+      <w:tr>
+        <w:tc>
+          <w:tcPr>
+            <w:tcW w:w="2518" w:type="dxa"/>
+            <w:shd w:val="clear" w:color="auto" w:fill="D9D9D9"/>
+          </w:tcPr>
+          <w:p>
+            <w:pPr>
+              <w:ind w:left="0"/>
+              <w:rPr>
+                <w:b/>
+                <w:sz w:val="20"/>
+                <w:szCs w:val="20"/>
+              </w:rPr>
+            </w:pPr>
+            <w:r>
+              <w:rPr>
+                <w:b/>
+                <w:sz w:val="20"/>
+                <w:szCs w:val="20"/>
+              </w:rPr>
+              <w:t>Zeitraum</w:t>
+            </w:r>
+          </w:p>
+        </w:tc>
+        <w:tc>
+          <w:tcPr>
+            <w:tcW w:w="709" w:type="dxa"/>
+            <w:shd w:val="clear" w:color="auto" w:fill="D9D9D9"/>
+          </w:tcPr>
+          <w:p>
+            <w:pPr>
+              <w:ind w:left="0"/>
+              <w:rPr>
+                <w:b/>
+                <w:sz w:val="20"/>
+                <w:szCs w:val="20"/>
+              </w:rPr>
+            </w:pPr>
+            <w:r>
+              <w:rPr>
+                <w:b/>
+                <w:sz w:val="20"/>
+                <w:szCs w:val="20"/>
+              </w:rPr>
+              <w:t>von:</w:t>
+            </w:r>
+          </w:p>
+        </w:tc>
+        <w:tc>
+          <w:tcPr>
+            <w:tcW w:w="2817" w:type="dxa"/>
+          </w:tcPr>
+          <w:p>
+            <w:pPr>
+              <w:ind w:left="0"/>
+              <w:rPr>
+                <w:sz w:val="20"/>
+                <w:szCs w:val="20"/>
+              </w:rPr>
+            </w:pPr>
+            <w:r>
+              <w:rPr>
+                <w:sz w:val="20"/>
+                <w:szCs w:val="20"/>
+              </w:rPr>
+              <w:t>05.12</w:t>
+            </w:r>
+            <w:r>
+              <w:rPr>
+                <w:sz w:val="20"/>
+                <w:szCs w:val="20"/>
+              </w:rPr>
+              <w:t>.2025</w:t>
+            </w:r>
+          </w:p>
+        </w:tc>
+        <w:tc>
+          <w:tcPr>
+            <w:tcW w:w="585" w:type="dxa"/>
+            <w:shd w:val="clear" w:color="auto" w:fill="D9D9D9"/>
+          </w:tcPr>
+          <w:p>
+            <w:pPr>
+              <w:ind w:left="0"/>
+              <w:rPr>
+                <w:b/>
+                <w:sz w:val="20"/>
+                <w:szCs w:val="20"/>
+              </w:rPr>
+            </w:pPr>
+            <w:r>
+              <w:rPr>
+                <w:b/>
+                <w:sz w:val="20"/>
+                <w:szCs w:val="20"/>
+              </w:rPr>
+              <w:t>bis:</w:t>
+            </w:r>
+          </w:p>
+        </w:tc>
+        <w:tc>
+          <w:tcPr>
+            <w:tcW w:w="2942" w:type="dxa"/>
+          </w:tcPr>
+          <w:p>
+            <w:pPr>
+              <w:ind w:left="0"/>
+              <w:rPr>
+                <w:sz w:val="20"/>
+                <w:szCs w:val="20"/>
+              </w:rPr>
+            </w:pPr>
+            <w:r>
+              <w:rPr>
+                <w:sz w:val="20"/>
+                <w:szCs w:val="20"/>
+              </w:rPr>
+              <w:t>11</w:t>
+            </w:r>
+            <w:r>
+              <w:rPr>
+                <w:sz w:val="20"/>
+                <w:szCs w:val="20"/>
+              </w:rPr>
+              <w:t>.12.2025</w:t>
+            </w:r>
+          </w:p>
+        </w:tc>
+      </w:tr>
+      <w:tr>
+        <w:tc>
+          <w:tcPr>
+            <w:tcW w:w="2518" w:type="dxa"/>
+          </w:tcPr>
+          <w:p>
+            <w:pPr>
+              <w:ind w:left="0"/>
+              <w:rPr>
+                <w:b/>
+                <w:szCs w:val="18"/>
+              </w:rPr>
+            </w:pPr>
+            <w:r>
+              <w:rPr>
+                <w:b/>
+                <w:szCs w:val="18"/>
+              </w:rPr>
+              <w:t>Lernziele</w:t>
+            </w:r>
+          </w:p>
+        </w:tc>
+        <w:tc>
+          <w:tcPr>
+            <w:tcW w:w="7053" w:type="dxa"/>
+            <w:gridSpan w:val="4"/>
+          </w:tcPr>
+          <w:p>
+            <w:pPr>
+              <w:ind w:left="0"/>
+              <w:rPr>
+                <w:szCs w:val="18"/>
+              </w:rPr>
+            </w:pPr>
+            <w:r>
+              <w:rPr>
+                <w:szCs w:val="18"/>
+              </w:rPr>
+              <w:t>Doku nachführen</w:t>
+            </w:r>
+          </w:p>
+        </w:tc>
+      </w:tr>
+      <w:tr>
+        <w:tc>
+          <w:tcPr>
+            <w:tcW w:w="2518" w:type="dxa"/>
+          </w:tcPr>
+          <w:p>
+            <w:pPr>
+              <w:ind w:left="0"/>
+              <w:rPr>
+                <w:b/>
+                <w:szCs w:val="18"/>
+              </w:rPr>
+            </w:pPr>
+            <w:r>
+              <w:rPr>
+                <w:b/>
+                <w:szCs w:val="18"/>
+              </w:rPr>
+              <w:t>Herausforderungen</w:t>
+            </w:r>
+          </w:p>
+        </w:tc>
+        <w:tc>
+          <w:tcPr>
+            <w:tcW w:w="7053" w:type="dxa"/>
+            <w:gridSpan w:val="4"/>
+          </w:tcPr>
+          <w:p>
+            <w:pPr>
+              <w:ind w:left="0"/>
+              <w:rPr>
+                <w:szCs w:val="18"/>
+              </w:rPr>
+            </w:pPr>
+            <w:r>
+              <w:rPr>
+                <w:szCs w:val="18"/>
+              </w:rPr>
+              <w:t>MILAN-Modul immer noch nicht eingetroffen..</w:t>
+            </w:r>
+          </w:p>
+          <w:p>
+            <w:pPr>
+              <w:ind w:left="0"/>
+              <w:rPr>
+                <w:szCs w:val="18"/>
+              </w:rPr>
+            </w:pPr>
+            <w:r>
+              <w:rPr>
+                <w:szCs w:val="18"/>
+              </w:rPr>
+              <w:t xml:space="preserve">PCB Stromaufnahme hoch -&gt; Grund TVS-Diode </w:t>
+            </w:r>
+            <w:proofErr w:type="spellStart"/>
+            <w:r>
+              <w:rPr>
+                <w:szCs w:val="18"/>
+              </w:rPr>
+              <w:t>asymetrisch</w:t>
+            </w:r>
+            <w:proofErr w:type="spellEnd"/>
+            <w:r>
+              <w:rPr>
+                <w:szCs w:val="18"/>
+              </w:rPr>
+              <w:t xml:space="preserve"> und falsch herum</w:t>
+            </w:r>
+          </w:p>
+        </w:tc>
+      </w:tr>
+      <w:tr>
+        <w:tc>
+          <w:tcPr>
+            <w:tcW w:w="2518" w:type="dxa"/>
+          </w:tcPr>
+          <w:p>
+            <w:pPr>
+              <w:ind w:left="0"/>
+              <w:rPr>
+                <w:b/>
+                <w:szCs w:val="18"/>
+              </w:rPr>
+            </w:pPr>
+            <w:r>
+              <w:rPr>
+                <w:b/>
+                <w:szCs w:val="18"/>
+              </w:rPr>
+              <w:t>Strategie zur Lösung oder Teillösung</w:t>
+            </w:r>
+          </w:p>
+        </w:tc>
+        <w:tc>
+          <w:tcPr>
+            <w:tcW w:w="7053" w:type="dxa"/>
+            <w:gridSpan w:val="4"/>
+          </w:tcPr>
+          <w:p>
+            <w:pPr>
+              <w:ind w:left="0"/>
+              <w:rPr>
+                <w:szCs w:val="18"/>
+              </w:rPr>
+            </w:pPr>
+            <w:r>
+              <w:rPr>
+                <w:szCs w:val="18"/>
+              </w:rPr>
+              <w:t>XMOS kennen lernen</w:t>
+            </w:r>
+          </w:p>
+        </w:tc>
+      </w:tr>
+      <w:tr>
+        <w:tc>
+          <w:tcPr>
+            <w:tcW w:w="2518" w:type="dxa"/>
+          </w:tcPr>
+          <w:p>
+            <w:pPr>
+              <w:ind w:left="0"/>
+              <w:rPr>
+                <w:b/>
+                <w:szCs w:val="18"/>
+              </w:rPr>
+            </w:pPr>
+            <w:r>
+              <w:rPr>
+                <w:b/>
+                <w:szCs w:val="18"/>
+              </w:rPr>
+              <w:t>Erfolgserlebnis</w:t>
+            </w:r>
+          </w:p>
+        </w:tc>
+        <w:tc>
+          <w:tcPr>
+            <w:tcW w:w="7053" w:type="dxa"/>
+            <w:gridSpan w:val="4"/>
+          </w:tcPr>
+          <w:p>
+            <w:pPr>
+              <w:ind w:left="0"/>
+              <w:rPr>
+                <w:szCs w:val="18"/>
+              </w:rPr>
+            </w:pPr>
+            <w:r>
+              <w:rPr>
+                <w:szCs w:val="18"/>
+              </w:rPr>
+              <w:t>Grundbegriffe XMOS kennen gelernt</w:t>
+            </w:r>
+          </w:p>
+        </w:tc>
+      </w:tr>
+      <w:tr>
+        <w:tc>
+          <w:tcPr>
+            <w:tcW w:w="2518" w:type="dxa"/>
+          </w:tcPr>
+          <w:p>
+            <w:pPr>
+              <w:ind w:left="0"/>
+              <w:rPr>
+                <w:b/>
+                <w:szCs w:val="18"/>
+              </w:rPr>
+            </w:pPr>
+            <w:r>
+              <w:rPr>
+                <w:b/>
+                <w:szCs w:val="18"/>
+              </w:rPr>
+              <w:t xml:space="preserve">Bemerkungen des Betreuers </w:t>
+            </w:r>
+          </w:p>
+        </w:tc>
+        <w:tc>
+          <w:tcPr>
+            <w:tcW w:w="7053" w:type="dxa"/>
+            <w:gridSpan w:val="4"/>
+          </w:tcPr>
+          <w:p>
+            <w:pPr>
+              <w:ind w:left="0"/>
+              <w:rPr>
+                <w:szCs w:val="18"/>
+              </w:rPr>
+            </w:pPr>
+          </w:p>
+        </w:tc>
+      </w:tr>
+    </w:tbl>
+    <w:p>
+      <w:pPr>
+        <w:pStyle w:val="berschrift1"/>
+      </w:pPr>
+      <w:r>
+        <w:lastRenderedPageBreak/>
+        <w:t>Woche</w:t>
+      </w:r>
+    </w:p>
+    <w:tbl>
+      <w:tblPr>
+        <w:tblW w:w="0" w:type="auto"/>
+        <w:tblInd w:w="567" w:type="dxa"/>
+        <w:tblBorders>
+          <w:top w:val="single" w:sz="4" w:space="0" w:color="D9D9D9"/>
+          <w:left w:val="single" w:sz="4" w:space="0" w:color="D9D9D9"/>
+          <w:bottom w:val="single" w:sz="4" w:space="0" w:color="D9D9D9"/>
+          <w:right w:val="single" w:sz="4" w:space="0" w:color="D9D9D9"/>
+          <w:insideH w:val="single" w:sz="4" w:space="0" w:color="D9D9D9"/>
+          <w:insideV w:val="single" w:sz="4" w:space="0" w:color="D9D9D9"/>
+        </w:tblBorders>
+        <w:tblLook w:val="04A0" w:firstRow="1" w:lastRow="0" w:firstColumn="1" w:lastColumn="0" w:noHBand="0" w:noVBand="1"/>
+      </w:tblPr>
+      <w:tblGrid>
+        <w:gridCol w:w="2518"/>
+        <w:gridCol w:w="709"/>
+        <w:gridCol w:w="2817"/>
+        <w:gridCol w:w="585"/>
+        <w:gridCol w:w="2942"/>
+      </w:tblGrid>
+      <w:tr>
+        <w:tc>
+          <w:tcPr>
+            <w:tcW w:w="2518" w:type="dxa"/>
+            <w:shd w:val="clear" w:color="auto" w:fill="D9D9D9"/>
+          </w:tcPr>
+          <w:p>
+            <w:pPr>
+              <w:ind w:left="0"/>
+              <w:rPr>
+                <w:b/>
+                <w:sz w:val="20"/>
+                <w:szCs w:val="20"/>
+              </w:rPr>
+            </w:pPr>
+            <w:r>
+              <w:rPr>
+                <w:b/>
+                <w:sz w:val="20"/>
+                <w:szCs w:val="20"/>
+              </w:rPr>
+              <w:t>Zeitraum</w:t>
+            </w:r>
+          </w:p>
+        </w:tc>
+        <w:tc>
+          <w:tcPr>
+            <w:tcW w:w="709" w:type="dxa"/>
+            <w:shd w:val="clear" w:color="auto" w:fill="D9D9D9"/>
+          </w:tcPr>
+          <w:p>
+            <w:pPr>
+              <w:ind w:left="0"/>
+              <w:rPr>
+                <w:b/>
+                <w:sz w:val="20"/>
+                <w:szCs w:val="20"/>
+              </w:rPr>
+            </w:pPr>
+            <w:r>
+              <w:rPr>
+                <w:b/>
+                <w:sz w:val="20"/>
+                <w:szCs w:val="20"/>
+              </w:rPr>
+              <w:t>von:</w:t>
+            </w:r>
+          </w:p>
+        </w:tc>
+        <w:tc>
+          <w:tcPr>
+            <w:tcW w:w="2817" w:type="dxa"/>
+          </w:tcPr>
+          <w:p>
+            <w:pPr>
+              <w:ind w:left="0"/>
+              <w:rPr>
+                <w:sz w:val="20"/>
+                <w:szCs w:val="20"/>
+              </w:rPr>
+            </w:pPr>
+            <w:r>
+              <w:rPr>
+                <w:sz w:val="20"/>
+                <w:szCs w:val="20"/>
+              </w:rPr>
+              <w:t>12</w:t>
+            </w:r>
+            <w:r>
+              <w:rPr>
+                <w:sz w:val="20"/>
+                <w:szCs w:val="20"/>
+              </w:rPr>
+              <w:t>.12.2025</w:t>
+            </w:r>
+          </w:p>
+        </w:tc>
+        <w:tc>
+          <w:tcPr>
+            <w:tcW w:w="585" w:type="dxa"/>
+            <w:shd w:val="clear" w:color="auto" w:fill="D9D9D9"/>
+          </w:tcPr>
+          <w:p>
+            <w:pPr>
+              <w:ind w:left="0"/>
+              <w:rPr>
+                <w:b/>
+                <w:sz w:val="20"/>
+                <w:szCs w:val="20"/>
+              </w:rPr>
+            </w:pPr>
+            <w:r>
+              <w:rPr>
+                <w:b/>
+                <w:sz w:val="20"/>
+                <w:szCs w:val="20"/>
+              </w:rPr>
+              <w:t>bis:</w:t>
+            </w:r>
+          </w:p>
+        </w:tc>
+        <w:tc>
+          <w:tcPr>
+            <w:tcW w:w="2942" w:type="dxa"/>
+          </w:tcPr>
+          <w:p>
+            <w:pPr>
+              <w:ind w:left="0"/>
+              <w:rPr>
+                <w:sz w:val="20"/>
+                <w:szCs w:val="20"/>
+              </w:rPr>
+            </w:pPr>
+            <w:r>
+              <w:rPr>
+                <w:sz w:val="20"/>
+                <w:szCs w:val="20"/>
+              </w:rPr>
+              <w:t>1</w:t>
+            </w:r>
+            <w:r>
+              <w:rPr>
+                <w:sz w:val="20"/>
+                <w:szCs w:val="20"/>
+              </w:rPr>
+              <w:t>8</w:t>
+            </w:r>
+            <w:r>
+              <w:rPr>
+                <w:sz w:val="20"/>
+                <w:szCs w:val="20"/>
+              </w:rPr>
+              <w:t>.12.2025</w:t>
+            </w:r>
+          </w:p>
+        </w:tc>
+      </w:tr>
+      <w:tr>
+        <w:tc>
+          <w:tcPr>
+            <w:tcW w:w="2518" w:type="dxa"/>
+          </w:tcPr>
+          <w:p>
+            <w:pPr>
+              <w:ind w:left="0"/>
+              <w:rPr>
+                <w:b/>
+                <w:szCs w:val="18"/>
+              </w:rPr>
+            </w:pPr>
+            <w:r>
+              <w:rPr>
+                <w:b/>
+                <w:szCs w:val="18"/>
+              </w:rPr>
+              <w:t>Lernziele</w:t>
+            </w:r>
+          </w:p>
+        </w:tc>
+        <w:tc>
+          <w:tcPr>
+            <w:tcW w:w="7053" w:type="dxa"/>
+            <w:gridSpan w:val="4"/>
+          </w:tcPr>
+          <w:p>
+            <w:pPr>
+              <w:ind w:left="0"/>
+              <w:rPr>
+                <w:szCs w:val="18"/>
+              </w:rPr>
+            </w:pPr>
+            <w:proofErr w:type="spellStart"/>
+            <w:r>
+              <w:rPr>
+                <w:szCs w:val="18"/>
+              </w:rPr>
+              <w:t>Aufstartverhalten</w:t>
+            </w:r>
+            <w:proofErr w:type="spellEnd"/>
+            <w:r>
+              <w:rPr>
+                <w:szCs w:val="18"/>
+              </w:rPr>
+              <w:t xml:space="preserve"> ausmessen, Doku abschliessen</w:t>
+            </w:r>
+          </w:p>
+        </w:tc>
+      </w:tr>
+      <w:tr>
+        <w:tc>
+          <w:tcPr>
+            <w:tcW w:w="2518" w:type="dxa"/>
+          </w:tcPr>
+          <w:p>
+            <w:pPr>
+              <w:ind w:left="0"/>
+              <w:rPr>
+                <w:b/>
+                <w:szCs w:val="18"/>
+              </w:rPr>
+            </w:pPr>
+            <w:r>
+              <w:rPr>
+                <w:b/>
+                <w:szCs w:val="18"/>
+              </w:rPr>
+              <w:t>Herausforderungen</w:t>
+            </w:r>
+          </w:p>
+        </w:tc>
+        <w:tc>
+          <w:tcPr>
+            <w:tcW w:w="7053" w:type="dxa"/>
+            <w:gridSpan w:val="4"/>
+          </w:tcPr>
+          <w:p>
+            <w:pPr>
+              <w:ind w:left="0"/>
+              <w:rPr>
+                <w:szCs w:val="18"/>
+              </w:rPr>
+            </w:pPr>
+            <w:r>
+              <w:rPr>
+                <w:szCs w:val="18"/>
+              </w:rPr>
+              <w:t>Kein genauer Messwiderstand zur Strommessung verfügbar</w:t>
+            </w:r>
+          </w:p>
+        </w:tc>
+      </w:tr>
+      <w:tr>
+        <w:tc>
+          <w:tcPr>
+            <w:tcW w:w="2518" w:type="dxa"/>
+          </w:tcPr>
+          <w:p>
+            <w:pPr>
+              <w:ind w:left="0"/>
+              <w:rPr>
+                <w:b/>
+                <w:szCs w:val="18"/>
+              </w:rPr>
+            </w:pPr>
+            <w:r>
+              <w:rPr>
+                <w:b/>
+                <w:szCs w:val="18"/>
+              </w:rPr>
+              <w:t>Strategie zur Lösung oder Teillösung</w:t>
+            </w:r>
+          </w:p>
+        </w:tc>
+        <w:tc>
+          <w:tcPr>
+            <w:tcW w:w="7053" w:type="dxa"/>
+            <w:gridSpan w:val="4"/>
+          </w:tcPr>
+          <w:p>
+            <w:pPr>
+              <w:ind w:left="0"/>
+              <w:rPr>
+                <w:szCs w:val="18"/>
+              </w:rPr>
+            </w:pPr>
+            <w:r>
+              <w:rPr>
+                <w:szCs w:val="18"/>
+              </w:rPr>
+              <w:t>Nur Spannungen messen</w:t>
+            </w:r>
+          </w:p>
+        </w:tc>
+      </w:tr>
+      <w:tr>
+        <w:tc>
+          <w:tcPr>
+            <w:tcW w:w="2518" w:type="dxa"/>
+          </w:tcPr>
+          <w:p>
+            <w:pPr>
+              <w:ind w:left="0"/>
+              <w:rPr>
+                <w:b/>
+                <w:szCs w:val="18"/>
+              </w:rPr>
+            </w:pPr>
+            <w:r>
+              <w:rPr>
+                <w:b/>
+                <w:szCs w:val="18"/>
+              </w:rPr>
+              <w:t>Erfolgserlebnis</w:t>
+            </w:r>
+          </w:p>
+        </w:tc>
+        <w:tc>
+          <w:tcPr>
+            <w:tcW w:w="7053" w:type="dxa"/>
+            <w:gridSpan w:val="4"/>
+          </w:tcPr>
+          <w:p>
+            <w:pPr>
+              <w:ind w:left="0"/>
+              <w:rPr>
+                <w:szCs w:val="18"/>
+              </w:rPr>
+            </w:pPr>
+            <w:r>
+              <w:rPr>
+                <w:szCs w:val="18"/>
+              </w:rPr>
+              <w:t xml:space="preserve">TVS-Diode konnte einfach gedreht werden, nach burst-Mode </w:t>
+            </w:r>
+            <w:proofErr w:type="spellStart"/>
+            <w:r>
+              <w:rPr>
+                <w:szCs w:val="18"/>
+              </w:rPr>
+              <w:t>aktivierung</w:t>
+            </w:r>
+            <w:proofErr w:type="spellEnd"/>
+            <w:r>
+              <w:rPr>
+                <w:szCs w:val="18"/>
+              </w:rPr>
+              <w:t xml:space="preserve"> Stromaufnahme bei ca. 5mA</w:t>
+            </w:r>
+          </w:p>
+          <w:p>
+            <w:pPr>
+              <w:ind w:left="0"/>
+              <w:rPr>
+                <w:szCs w:val="18"/>
+              </w:rPr>
+            </w:pPr>
+            <w:proofErr w:type="spellStart"/>
+            <w:r>
+              <w:rPr>
+                <w:szCs w:val="18"/>
+              </w:rPr>
+              <w:t>Aufstartverhalten</w:t>
+            </w:r>
+            <w:proofErr w:type="spellEnd"/>
+            <w:r>
+              <w:rPr>
+                <w:szCs w:val="18"/>
+              </w:rPr>
+              <w:t xml:space="preserve"> dann ohne Probleme</w:t>
+            </w:r>
+          </w:p>
+        </w:tc>
+      </w:tr>
+      <w:tr>
+        <w:tc>
+          <w:tcPr>
+            <w:tcW w:w="2518" w:type="dxa"/>
+          </w:tcPr>
+          <w:p>
+            <w:pPr>
+              <w:ind w:left="0"/>
+              <w:rPr>
+                <w:b/>
+                <w:szCs w:val="18"/>
+              </w:rPr>
+            </w:pPr>
+            <w:r>
+              <w:rPr>
+                <w:b/>
+                <w:szCs w:val="18"/>
+              </w:rPr>
+              <w:t xml:space="preserve">Bemerkungen des Betreuers </w:t>
+            </w:r>
+          </w:p>
+        </w:tc>
+        <w:tc>
+          <w:tcPr>
+            <w:tcW w:w="7053" w:type="dxa"/>
+            <w:gridSpan w:val="4"/>
+          </w:tcPr>
+          <w:p>
+            <w:pPr>
+              <w:ind w:left="0"/>
+              <w:rPr>
+                <w:szCs w:val="18"/>
+              </w:rPr>
+            </w:pPr>
+          </w:p>
+        </w:tc>
+      </w:tr>
+    </w:tbl>
+    <w:p>
+      <w:pPr>
+        <w:pStyle w:val="berschrift1"/>
+      </w:pPr>
+      <w:r>
+        <w:t>Woche</w:t>
+      </w:r>
+    </w:p>
+    <w:tbl>
+      <w:tblPr>
+        <w:tblW w:w="0" w:type="auto"/>
+        <w:tblInd w:w="567" w:type="dxa"/>
+        <w:tblBorders>
+          <w:top w:val="single" w:sz="4" w:space="0" w:color="D9D9D9"/>
+          <w:left w:val="single" w:sz="4" w:space="0" w:color="D9D9D9"/>
+          <w:bottom w:val="single" w:sz="4" w:space="0" w:color="D9D9D9"/>
+          <w:right w:val="single" w:sz="4" w:space="0" w:color="D9D9D9"/>
+          <w:insideH w:val="single" w:sz="4" w:space="0" w:color="D9D9D9"/>
+          <w:insideV w:val="single" w:sz="4" w:space="0" w:color="D9D9D9"/>
+        </w:tblBorders>
+        <w:tblLook w:val="04A0" w:firstRow="1" w:lastRow="0" w:firstColumn="1" w:lastColumn="0" w:noHBand="0" w:noVBand="1"/>
+      </w:tblPr>
+      <w:tblGrid>
+        <w:gridCol w:w="2518"/>
+        <w:gridCol w:w="709"/>
+        <w:gridCol w:w="2817"/>
+        <w:gridCol w:w="585"/>
+        <w:gridCol w:w="2942"/>
+      </w:tblGrid>
+      <w:tr>
+        <w:tc>
+          <w:tcPr>
+            <w:tcW w:w="2518" w:type="dxa"/>
+            <w:shd w:val="clear" w:color="auto" w:fill="D9D9D9"/>
+          </w:tcPr>
+          <w:p>
+            <w:pPr>
+              <w:ind w:left="0"/>
+              <w:rPr>
+                <w:b/>
+                <w:sz w:val="20"/>
+                <w:szCs w:val="20"/>
+              </w:rPr>
+            </w:pPr>
+            <w:r>
+              <w:rPr>
+                <w:b/>
+                <w:sz w:val="20"/>
+                <w:szCs w:val="20"/>
+              </w:rPr>
+              <w:t>Zeitraum</w:t>
+            </w:r>
+          </w:p>
+        </w:tc>
+        <w:tc>
+          <w:tcPr>
+            <w:tcW w:w="709" w:type="dxa"/>
+            <w:shd w:val="clear" w:color="auto" w:fill="D9D9D9"/>
+          </w:tcPr>
+          <w:p>
+            <w:pPr>
+              <w:ind w:left="0"/>
+              <w:rPr>
+                <w:b/>
+                <w:sz w:val="20"/>
+                <w:szCs w:val="20"/>
+              </w:rPr>
+            </w:pPr>
+            <w:r>
+              <w:rPr>
+                <w:b/>
+                <w:sz w:val="20"/>
+                <w:szCs w:val="20"/>
+              </w:rPr>
+              <w:t>von:</w:t>
+            </w:r>
+          </w:p>
+        </w:tc>
+        <w:tc>
+          <w:tcPr>
+            <w:tcW w:w="2817" w:type="dxa"/>
+          </w:tcPr>
+          <w:p>
+            <w:pPr>
+              <w:ind w:left="0"/>
+              <w:rPr>
+                <w:sz w:val="20"/>
+                <w:szCs w:val="20"/>
+              </w:rPr>
+            </w:pPr>
+            <w:r>
+              <w:rPr>
+                <w:sz w:val="20"/>
+                <w:szCs w:val="20"/>
+              </w:rPr>
+              <w:t>1</w:t>
+            </w:r>
+            <w:r>
+              <w:rPr>
+                <w:sz w:val="20"/>
+                <w:szCs w:val="20"/>
+              </w:rPr>
+              <w:t>9</w:t>
+            </w:r>
+            <w:r>
+              <w:rPr>
+                <w:sz w:val="20"/>
+                <w:szCs w:val="20"/>
+              </w:rPr>
+              <w:t>.12.2025</w:t>
+            </w:r>
+          </w:p>
+        </w:tc>
+        <w:tc>
+          <w:tcPr>
+            <w:tcW w:w="585" w:type="dxa"/>
+            <w:shd w:val="clear" w:color="auto" w:fill="D9D9D9"/>
+          </w:tcPr>
+          <w:p>
+            <w:pPr>
+              <w:ind w:left="0"/>
+              <w:rPr>
+                <w:b/>
+                <w:sz w:val="20"/>
+                <w:szCs w:val="20"/>
+              </w:rPr>
+            </w:pPr>
+            <w:r>
+              <w:rPr>
+                <w:b/>
+                <w:sz w:val="20"/>
+                <w:szCs w:val="20"/>
+              </w:rPr>
+              <w:t>bis:</w:t>
+            </w:r>
+          </w:p>
+        </w:tc>
+        <w:tc>
+          <w:tcPr>
+            <w:tcW w:w="2942" w:type="dxa"/>
+          </w:tcPr>
+          <w:p>
+            <w:pPr>
+              <w:ind w:left="0"/>
+              <w:rPr>
+                <w:sz w:val="20"/>
+                <w:szCs w:val="20"/>
+              </w:rPr>
+            </w:pPr>
+            <w:r>
+              <w:rPr>
+                <w:sz w:val="20"/>
+                <w:szCs w:val="20"/>
+              </w:rPr>
+              <w:t>25</w:t>
+            </w:r>
+            <w:r>
+              <w:rPr>
+                <w:sz w:val="20"/>
+                <w:szCs w:val="20"/>
+              </w:rPr>
+              <w:t>.12.2025</w:t>
+            </w:r>
+          </w:p>
+        </w:tc>
+      </w:tr>
+      <w:tr>
+        <w:tc>
+          <w:tcPr>
+            <w:tcW w:w="2518" w:type="dxa"/>
+          </w:tcPr>
+          <w:p>
+            <w:pPr>
+              <w:ind w:left="0"/>
+              <w:rPr>
+                <w:b/>
+                <w:szCs w:val="18"/>
+              </w:rPr>
+            </w:pPr>
+            <w:r>
+              <w:rPr>
+                <w:b/>
+                <w:szCs w:val="18"/>
+              </w:rPr>
+              <w:t>Lernziele</w:t>
+            </w:r>
+          </w:p>
+        </w:tc>
+        <w:tc>
+          <w:tcPr>
+            <w:tcW w:w="7053" w:type="dxa"/>
+            <w:gridSpan w:val="4"/>
+          </w:tcPr>
+          <w:p>
+            <w:pPr>
+              <w:ind w:left="0"/>
+              <w:rPr>
+                <w:szCs w:val="18"/>
+              </w:rPr>
+            </w:pPr>
+            <w:r>
+              <w:rPr>
+                <w:szCs w:val="18"/>
+              </w:rPr>
+              <w:t>Layout Doku abschliessen, gegenlesen und in Druck geben</w:t>
+            </w:r>
+          </w:p>
+        </w:tc>
+      </w:tr>
+      <w:tr>
+        <w:tc>
+          <w:tcPr>
+            <w:tcW w:w="2518" w:type="dxa"/>
+          </w:tcPr>
+          <w:p>
+            <w:pPr>
+              <w:ind w:left="0"/>
+              <w:rPr>
+                <w:b/>
+                <w:szCs w:val="18"/>
+              </w:rPr>
+            </w:pPr>
+            <w:r>
+              <w:rPr>
+                <w:b/>
+                <w:szCs w:val="18"/>
+              </w:rPr>
+              <w:t>Herausforderungen</w:t>
+            </w:r>
+          </w:p>
+        </w:tc>
+        <w:tc>
+          <w:tcPr>
+            <w:tcW w:w="7053" w:type="dxa"/>
+            <w:gridSpan w:val="4"/>
+          </w:tcPr>
+          <w:p>
+            <w:pPr>
+              <w:ind w:left="0"/>
+              <w:rPr>
+                <w:szCs w:val="18"/>
+              </w:rPr>
+            </w:pPr>
+            <w:r>
+              <w:rPr>
+                <w:szCs w:val="18"/>
+              </w:rPr>
+              <w:t>Layout vorgaben Juventus einhalten</w:t>
+            </w:r>
+          </w:p>
+        </w:tc>
+      </w:tr>
+      <w:tr>
+        <w:tc>
+          <w:tcPr>
+            <w:tcW w:w="2518" w:type="dxa"/>
+          </w:tcPr>
+          <w:p>
+            <w:pPr>
+              <w:ind w:left="0"/>
+              <w:rPr>
+                <w:b/>
+                <w:szCs w:val="18"/>
+              </w:rPr>
+            </w:pPr>
+            <w:r>
+              <w:rPr>
+                <w:b/>
+                <w:szCs w:val="18"/>
+              </w:rPr>
+              <w:t>Strategie zur Lösung oder Teillösung</w:t>
+            </w:r>
+          </w:p>
+        </w:tc>
+        <w:tc>
+          <w:tcPr>
+            <w:tcW w:w="7053" w:type="dxa"/>
+            <w:gridSpan w:val="4"/>
+          </w:tcPr>
+          <w:p>
+            <w:pPr>
+              <w:ind w:left="0"/>
+              <w:rPr>
+                <w:szCs w:val="18"/>
+              </w:rPr>
+            </w:pPr>
+            <w:r>
+              <w:rPr>
+                <w:szCs w:val="18"/>
+              </w:rPr>
+              <w:t>Latex anpassen</w:t>
+            </w:r>
+          </w:p>
+        </w:tc>
+      </w:tr>
+      <w:tr>
+        <w:tc>
+          <w:tcPr>
+            <w:tcW w:w="2518" w:type="dxa"/>
+          </w:tcPr>
+          <w:p>
+            <w:pPr>
+              <w:ind w:left="0"/>
+              <w:rPr>
+                <w:b/>
+                <w:szCs w:val="18"/>
+              </w:rPr>
+            </w:pPr>
+            <w:r>
+              <w:rPr>
+                <w:b/>
+                <w:szCs w:val="18"/>
+              </w:rPr>
+              <w:t>Erfolgserlebnis</w:t>
+            </w:r>
+          </w:p>
+        </w:tc>
+        <w:tc>
+          <w:tcPr>
+            <w:tcW w:w="7053" w:type="dxa"/>
+            <w:gridSpan w:val="4"/>
+          </w:tcPr>
+          <w:p>
+            <w:pPr>
+              <w:ind w:left="0"/>
+              <w:rPr>
+                <w:szCs w:val="18"/>
+              </w:rPr>
+            </w:pPr>
+            <w:r>
+              <w:rPr>
+                <w:szCs w:val="18"/>
+              </w:rPr>
+              <w:t>Druck konnte schnell durchgeführt werden.</w:t>
+            </w:r>
+          </w:p>
+        </w:tc>
+      </w:tr>
+      <w:tr>
+        <w:tc>
+          <w:tcPr>
+            <w:tcW w:w="2518" w:type="dxa"/>
+          </w:tcPr>
+          <w:p>
+            <w:pPr>
+              <w:ind w:left="0"/>
+              <w:rPr>
+                <w:b/>
+                <w:szCs w:val="18"/>
+              </w:rPr>
+            </w:pPr>
+            <w:r>
+              <w:rPr>
+                <w:b/>
+                <w:szCs w:val="18"/>
+              </w:rPr>
+              <w:t xml:space="preserve">Bemerkungen des Betreuers </w:t>
+            </w:r>
+          </w:p>
+        </w:tc>
+        <w:tc>
+          <w:tcPr>
+            <w:tcW w:w="7053" w:type="dxa"/>
+            <w:gridSpan w:val="4"/>
+          </w:tcPr>
+          <w:p>
+            <w:pPr>
+              <w:ind w:left="0"/>
+              <w:rPr>
+                <w:szCs w:val="18"/>
+              </w:rPr>
+            </w:pPr>
+          </w:p>
+        </w:tc>
+      </w:tr>
+    </w:tbl>
+    <w:p>
+      <w:pPr>
+        <w:pStyle w:val="berschrift1"/>
+      </w:pPr>
+      <w:r>
+        <w:t>Woche</w:t>
+      </w:r>
+    </w:p>
+    <w:tbl>
+      <w:tblPr>
+        <w:tblW w:w="0" w:type="auto"/>
+        <w:tblInd w:w="567" w:type="dxa"/>
+        <w:tblBorders>
+          <w:top w:val="single" w:sz="4" w:space="0" w:color="D9D9D9"/>
+          <w:left w:val="single" w:sz="4" w:space="0" w:color="D9D9D9"/>
+          <w:bottom w:val="single" w:sz="4" w:space="0" w:color="D9D9D9"/>
+          <w:right w:val="single" w:sz="4" w:space="0" w:color="D9D9D9"/>
+          <w:insideH w:val="single" w:sz="4" w:space="0" w:color="D9D9D9"/>
+          <w:insideV w:val="single" w:sz="4" w:space="0" w:color="D9D9D9"/>
+        </w:tblBorders>
+        <w:tblLook w:val="04A0" w:firstRow="1" w:lastRow="0" w:firstColumn="1" w:lastColumn="0" w:noHBand="0" w:noVBand="1"/>
+      </w:tblPr>
+      <w:tblGrid>
+        <w:gridCol w:w="2518"/>
+        <w:gridCol w:w="709"/>
+        <w:gridCol w:w="2817"/>
+        <w:gridCol w:w="585"/>
+        <w:gridCol w:w="2942"/>
+      </w:tblGrid>
+      <w:tr>
+        <w:tc>
+          <w:tcPr>
+            <w:tcW w:w="2518" w:type="dxa"/>
+            <w:shd w:val="clear" w:color="auto" w:fill="D9D9D9"/>
+          </w:tcPr>
+          <w:p>
+            <w:pPr>
+              <w:ind w:left="0"/>
+              <w:rPr>
+                <w:b/>
+                <w:sz w:val="20"/>
+                <w:szCs w:val="20"/>
+              </w:rPr>
+            </w:pPr>
+            <w:r>
+              <w:rPr>
+                <w:b/>
+                <w:sz w:val="20"/>
+                <w:szCs w:val="20"/>
+              </w:rPr>
+              <w:t>Zeitraum</w:t>
+            </w:r>
+          </w:p>
+        </w:tc>
+        <w:tc>
+          <w:tcPr>
+            <w:tcW w:w="709" w:type="dxa"/>
+            <w:shd w:val="clear" w:color="auto" w:fill="D9D9D9"/>
+          </w:tcPr>
+          <w:p>
+            <w:pPr>
+              <w:ind w:left="0"/>
+              <w:rPr>
+                <w:b/>
+                <w:sz w:val="20"/>
+                <w:szCs w:val="20"/>
+              </w:rPr>
+            </w:pPr>
+            <w:r>
+              <w:rPr>
+                <w:b/>
+                <w:sz w:val="20"/>
+                <w:szCs w:val="20"/>
+              </w:rPr>
+              <w:t>von:</w:t>
+            </w:r>
+          </w:p>
+        </w:tc>
+        <w:tc>
+          <w:tcPr>
+            <w:tcW w:w="2817" w:type="dxa"/>
+          </w:tcPr>
+          <w:p>
+            <w:pPr>
+              <w:ind w:left="0"/>
+              <w:rPr>
+                <w:sz w:val="20"/>
+                <w:szCs w:val="20"/>
+              </w:rPr>
+            </w:pPr>
+            <w:r>
+              <w:rPr>
+                <w:sz w:val="20"/>
+                <w:szCs w:val="20"/>
+              </w:rPr>
+              <w:t>26</w:t>
+            </w:r>
+            <w:r>
+              <w:rPr>
+                <w:sz w:val="20"/>
+                <w:szCs w:val="20"/>
+              </w:rPr>
+              <w:t>.12.2025</w:t>
+            </w:r>
+          </w:p>
+        </w:tc>
+        <w:tc>
+          <w:tcPr>
+            <w:tcW w:w="585" w:type="dxa"/>
+            <w:shd w:val="clear" w:color="auto" w:fill="D9D9D9"/>
+          </w:tcPr>
+          <w:p>
+            <w:pPr>
+              <w:ind w:left="0"/>
+              <w:rPr>
+                <w:b/>
+                <w:sz w:val="20"/>
+                <w:szCs w:val="20"/>
+              </w:rPr>
+            </w:pPr>
+            <w:r>
+              <w:rPr>
+                <w:b/>
+                <w:sz w:val="20"/>
+                <w:szCs w:val="20"/>
+              </w:rPr>
+              <w:t>bis:</w:t>
+            </w:r>
+          </w:p>
+        </w:tc>
+        <w:tc>
+          <w:tcPr>
+            <w:tcW w:w="2942" w:type="dxa"/>
+          </w:tcPr>
+          <w:p>
+            <w:pPr>
+              <w:ind w:left="0"/>
+              <w:rPr>
+                <w:sz w:val="20"/>
+                <w:szCs w:val="20"/>
+              </w:rPr>
+            </w:pPr>
+            <w:r>
+              <w:rPr>
+                <w:sz w:val="20"/>
+                <w:szCs w:val="20"/>
+              </w:rPr>
+              <w:t>01.01</w:t>
+            </w:r>
+            <w:r>
+              <w:rPr>
+                <w:sz w:val="20"/>
+                <w:szCs w:val="20"/>
+              </w:rPr>
+              <w:t>.202</w:t>
+            </w:r>
+            <w:r>
+              <w:rPr>
+                <w:sz w:val="20"/>
+                <w:szCs w:val="20"/>
+              </w:rPr>
+              <w:t>6</w:t>
+            </w:r>
+          </w:p>
+        </w:tc>
+      </w:tr>
+      <w:tr>
+        <w:tc>
+          <w:tcPr>
+            <w:tcW w:w="2518" w:type="dxa"/>
+          </w:tcPr>
+          <w:p>
+            <w:pPr>
+              <w:ind w:left="0"/>
+              <w:rPr>
+                <w:b/>
+                <w:szCs w:val="18"/>
+              </w:rPr>
+            </w:pPr>
+            <w:r>
+              <w:rPr>
+                <w:b/>
+                <w:szCs w:val="18"/>
+              </w:rPr>
+              <w:t>Lernziele</w:t>
+            </w:r>
+          </w:p>
+        </w:tc>
+        <w:tc>
+          <w:tcPr>
+            <w:tcW w:w="7053" w:type="dxa"/>
+            <w:gridSpan w:val="4"/>
+          </w:tcPr>
+          <w:p>
+            <w:pPr>
+              <w:ind w:left="0"/>
+              <w:rPr>
+                <w:szCs w:val="18"/>
+              </w:rPr>
+            </w:pPr>
+            <w:r>
+              <w:rPr>
+                <w:szCs w:val="18"/>
+              </w:rPr>
+              <w:t>Druck überprüfen, Dokumente zusammenstellen für Abgabe</w:t>
+            </w:r>
+          </w:p>
+        </w:tc>
+      </w:tr>
+      <w:tr>
+        <w:tc>
+          <w:tcPr>
+            <w:tcW w:w="2518" w:type="dxa"/>
+          </w:tcPr>
+          <w:p>
+            <w:pPr>
+              <w:ind w:left="0"/>
+              <w:rPr>
+                <w:b/>
+                <w:szCs w:val="18"/>
+              </w:rPr>
+            </w:pPr>
+            <w:r>
+              <w:rPr>
+                <w:b/>
+                <w:szCs w:val="18"/>
+              </w:rPr>
+              <w:t>Herausforderungen</w:t>
+            </w:r>
+          </w:p>
+        </w:tc>
+        <w:tc>
+          <w:tcPr>
+            <w:tcW w:w="7053" w:type="dxa"/>
+            <w:gridSpan w:val="4"/>
+          </w:tcPr>
+          <w:p>
+            <w:pPr>
+              <w:ind w:left="0"/>
+              <w:rPr>
+                <w:szCs w:val="18"/>
+              </w:rPr>
+            </w:pPr>
+            <w:r>
+              <w:rPr>
+                <w:szCs w:val="18"/>
+              </w:rPr>
+              <w:t>-</w:t>
+            </w:r>
+          </w:p>
+        </w:tc>
+      </w:tr>
+      <w:tr>
+        <w:tc>
+          <w:tcPr>
+            <w:tcW w:w="2518" w:type="dxa"/>
+          </w:tcPr>
+          <w:p>
+            <w:pPr>
+              <w:ind w:left="0"/>
+              <w:rPr>
+                <w:b/>
+                <w:szCs w:val="18"/>
+              </w:rPr>
+            </w:pPr>
+            <w:r>
+              <w:rPr>
+                <w:b/>
+                <w:szCs w:val="18"/>
+              </w:rPr>
+              <w:t>Strategie zur Lösung oder Teillösung</w:t>
+            </w:r>
+          </w:p>
+        </w:tc>
+        <w:tc>
+          <w:tcPr>
+            <w:tcW w:w="7053" w:type="dxa"/>
+            <w:gridSpan w:val="4"/>
+          </w:tcPr>
+          <w:p>
+            <w:pPr>
+              <w:ind w:left="0"/>
+              <w:rPr>
+                <w:szCs w:val="18"/>
+              </w:rPr>
+            </w:pPr>
+            <w:r>
+              <w:rPr>
+                <w:szCs w:val="18"/>
+              </w:rPr>
+              <w:t>-</w:t>
+            </w:r>
+          </w:p>
+        </w:tc>
+      </w:tr>
+      <w:tr>
+        <w:tc>
+          <w:tcPr>
+            <w:tcW w:w="2518" w:type="dxa"/>
+          </w:tcPr>
+          <w:p>
+            <w:pPr>
+              <w:ind w:left="0"/>
+              <w:rPr>
+                <w:b/>
+                <w:szCs w:val="18"/>
+              </w:rPr>
+            </w:pPr>
+            <w:r>
+              <w:rPr>
+                <w:b/>
+                <w:szCs w:val="18"/>
+              </w:rPr>
+              <w:t>Erfolgserlebnis</w:t>
+            </w:r>
+          </w:p>
+        </w:tc>
+        <w:tc>
+          <w:tcPr>
+            <w:tcW w:w="7053" w:type="dxa"/>
+            <w:gridSpan w:val="4"/>
+          </w:tcPr>
+          <w:p>
+            <w:pPr>
+              <w:ind w:left="0"/>
+              <w:rPr>
+                <w:szCs w:val="18"/>
+              </w:rPr>
+            </w:pPr>
+            <w:r>
+              <w:rPr>
+                <w:szCs w:val="18"/>
+              </w:rPr>
+              <w:t>-</w:t>
+            </w:r>
+          </w:p>
+        </w:tc>
+      </w:tr>
+      <w:tr>
+        <w:tc>
+          <w:tcPr>
+            <w:tcW w:w="2518" w:type="dxa"/>
+          </w:tcPr>
+          <w:p>
+            <w:pPr>
+              <w:ind w:left="0"/>
+              <w:rPr>
+                <w:b/>
+                <w:szCs w:val="18"/>
+              </w:rPr>
+            </w:pPr>
+            <w:r>
+              <w:rPr>
+                <w:b/>
+                <w:szCs w:val="18"/>
+              </w:rPr>
+              <w:t xml:space="preserve">Bemerkungen des Betreuers </w:t>
+            </w:r>
+          </w:p>
+        </w:tc>
+        <w:tc>
+          <w:tcPr>
+            <w:tcW w:w="7053" w:type="dxa"/>
+            <w:gridSpan w:val="4"/>
+          </w:tcPr>
+          <w:p>
+            <w:pPr>
+              <w:ind w:left="0"/>
+              <w:rPr>
+                <w:szCs w:val="18"/>
+              </w:rPr>
+            </w:pPr>
+          </w:p>
+        </w:tc>
+      </w:tr>
+    </w:tbl>
+    <w:p>
+      <w:pPr>
+        <w:pStyle w:val="berschrift1"/>
+      </w:pPr>
+      <w:r>
+        <w:t>Woche</w:t>
+      </w:r>
+    </w:p>
+    <w:tbl>
+      <w:tblPr>
+        <w:tblW w:w="0" w:type="auto"/>
+        <w:tblInd w:w="567" w:type="dxa"/>
+        <w:tblBorders>
+          <w:top w:val="single" w:sz="4" w:space="0" w:color="D9D9D9"/>
+          <w:left w:val="single" w:sz="4" w:space="0" w:color="D9D9D9"/>
+          <w:bottom w:val="single" w:sz="4" w:space="0" w:color="D9D9D9"/>
+          <w:right w:val="single" w:sz="4" w:space="0" w:color="D9D9D9"/>
+          <w:insideH w:val="single" w:sz="4" w:space="0" w:color="D9D9D9"/>
+          <w:insideV w:val="single" w:sz="4" w:space="0" w:color="D9D9D9"/>
+        </w:tblBorders>
+        <w:tblLook w:val="04A0" w:firstRow="1" w:lastRow="0" w:firstColumn="1" w:lastColumn="0" w:noHBand="0" w:noVBand="1"/>
+      </w:tblPr>
+      <w:tblGrid>
+        <w:gridCol w:w="2518"/>
+        <w:gridCol w:w="709"/>
+        <w:gridCol w:w="2817"/>
+        <w:gridCol w:w="585"/>
+        <w:gridCol w:w="2942"/>
+      </w:tblGrid>
+      <w:tr>
+        <w:tc>
+          <w:tcPr>
+            <w:tcW w:w="2518" w:type="dxa"/>
+            <w:shd w:val="clear" w:color="auto" w:fill="D9D9D9"/>
+          </w:tcPr>
+          <w:p>
+            <w:pPr>
+              <w:ind w:left="0"/>
+              <w:rPr>
+                <w:b/>
+                <w:sz w:val="20"/>
+                <w:szCs w:val="20"/>
+              </w:rPr>
+            </w:pPr>
+            <w:r>
+              <w:rPr>
+                <w:b/>
+                <w:sz w:val="20"/>
+                <w:szCs w:val="20"/>
+              </w:rPr>
+              <w:t>Zeitraum</w:t>
+            </w:r>
+          </w:p>
+        </w:tc>
+        <w:tc>
+          <w:tcPr>
+            <w:tcW w:w="709" w:type="dxa"/>
+            <w:shd w:val="clear" w:color="auto" w:fill="D9D9D9"/>
+          </w:tcPr>
+          <w:p>
+            <w:pPr>
+              <w:ind w:left="0"/>
+              <w:rPr>
+                <w:b/>
+                <w:sz w:val="20"/>
+                <w:szCs w:val="20"/>
+              </w:rPr>
+            </w:pPr>
+            <w:r>
+              <w:rPr>
+                <w:b/>
+                <w:sz w:val="20"/>
+                <w:szCs w:val="20"/>
+              </w:rPr>
+              <w:t>von:</w:t>
+            </w:r>
+          </w:p>
+        </w:tc>
+        <w:tc>
+          <w:tcPr>
+            <w:tcW w:w="2817" w:type="dxa"/>
+          </w:tcPr>
+          <w:p>
+            <w:pPr>
+              <w:ind w:left="0"/>
+              <w:rPr>
+                <w:sz w:val="20"/>
+                <w:szCs w:val="20"/>
+              </w:rPr>
+            </w:pPr>
+            <w:r>
+              <w:rPr>
+                <w:sz w:val="20"/>
+                <w:szCs w:val="20"/>
+              </w:rPr>
+              <w:t>02.01</w:t>
+            </w:r>
+            <w:r>
+              <w:rPr>
+                <w:sz w:val="20"/>
+                <w:szCs w:val="20"/>
+              </w:rPr>
+              <w:t>.202</w:t>
+            </w:r>
+            <w:r>
+              <w:rPr>
+                <w:sz w:val="20"/>
+                <w:szCs w:val="20"/>
+              </w:rPr>
+              <w:t>6</w:t>
+            </w:r>
+          </w:p>
+        </w:tc>
+        <w:tc>
+          <w:tcPr>
+            <w:tcW w:w="585" w:type="dxa"/>
+            <w:shd w:val="clear" w:color="auto" w:fill="D9D9D9"/>
+          </w:tcPr>
+          <w:p>
+            <w:pPr>
+              <w:ind w:left="0"/>
+              <w:rPr>
+                <w:b/>
+                <w:sz w:val="20"/>
+                <w:szCs w:val="20"/>
+              </w:rPr>
+            </w:pPr>
+            <w:r>
+              <w:rPr>
+                <w:b/>
+                <w:sz w:val="20"/>
+                <w:szCs w:val="20"/>
+              </w:rPr>
+              <w:t>bis:</w:t>
+            </w:r>
+          </w:p>
+        </w:tc>
+        <w:tc>
+          <w:tcPr>
+            <w:tcW w:w="2942" w:type="dxa"/>
+          </w:tcPr>
+          <w:p>
+            <w:pPr>
+              <w:ind w:left="0"/>
+              <w:rPr>
+                <w:sz w:val="20"/>
+                <w:szCs w:val="20"/>
+              </w:rPr>
+            </w:pPr>
+            <w:r>
+              <w:rPr>
+                <w:sz w:val="20"/>
+                <w:szCs w:val="20"/>
+              </w:rPr>
+              <w:t>0</w:t>
+            </w:r>
+            <w:r>
+              <w:rPr>
+                <w:sz w:val="20"/>
+                <w:szCs w:val="20"/>
+              </w:rPr>
+              <w:t>6</w:t>
+            </w:r>
+            <w:r>
+              <w:rPr>
+                <w:sz w:val="20"/>
+                <w:szCs w:val="20"/>
+              </w:rPr>
+              <w:t>.01.2025</w:t>
+            </w:r>
+          </w:p>
+        </w:tc>
+      </w:tr>
+      <w:tr>
+        <w:tc>
+          <w:tcPr>
+            <w:tcW w:w="2518" w:type="dxa"/>
+          </w:tcPr>
+          <w:p>
+            <w:pPr>
+              <w:ind w:left="0"/>
+              <w:rPr>
+                <w:b/>
+                <w:szCs w:val="18"/>
+              </w:rPr>
+            </w:pPr>
+            <w:r>
+              <w:rPr>
+                <w:b/>
+                <w:szCs w:val="18"/>
+              </w:rPr>
+              <w:t>Lernziele</w:t>
+            </w:r>
+          </w:p>
+        </w:tc>
+        <w:tc>
+          <w:tcPr>
+            <w:tcW w:w="7053" w:type="dxa"/>
+            <w:gridSpan w:val="4"/>
+          </w:tcPr>
+          <w:p>
+            <w:pPr>
+              <w:ind w:left="0"/>
+              <w:rPr>
+                <w:szCs w:val="18"/>
+              </w:rPr>
+            </w:pPr>
+            <w:r>
+              <w:rPr>
+                <w:szCs w:val="18"/>
+              </w:rPr>
+              <w:t>Arbeit abgeben</w:t>
+            </w:r>
+          </w:p>
+        </w:tc>
+      </w:tr>
+      <w:tr>
+        <w:tc>
+          <w:tcPr>
+            <w:tcW w:w="2518" w:type="dxa"/>
+          </w:tcPr>
+          <w:p>
+            <w:pPr>
+              <w:ind w:left="0"/>
+              <w:rPr>
+                <w:b/>
+                <w:szCs w:val="18"/>
+              </w:rPr>
+            </w:pPr>
+            <w:r>
+              <w:rPr>
+                <w:b/>
+                <w:szCs w:val="18"/>
+              </w:rPr>
+              <w:t>Herausforderungen</w:t>
+            </w:r>
+          </w:p>
+        </w:tc>
+        <w:tc>
+          <w:tcPr>
+            <w:tcW w:w="7053" w:type="dxa"/>
+            <w:gridSpan w:val="4"/>
+          </w:tcPr>
+          <w:p>
+            <w:pPr>
+              <w:ind w:left="0"/>
+              <w:rPr>
+                <w:szCs w:val="18"/>
+              </w:rPr>
+            </w:pPr>
+            <w:r>
+              <w:rPr>
+                <w:szCs w:val="18"/>
+              </w:rPr>
+              <w:t>-</w:t>
+            </w:r>
+          </w:p>
+        </w:tc>
+      </w:tr>
+      <w:tr>
+        <w:tc>
+          <w:tcPr>
+            <w:tcW w:w="2518" w:type="dxa"/>
+          </w:tcPr>
+          <w:p>
+            <w:pPr>
+              <w:ind w:left="0"/>
+              <w:rPr>
+                <w:b/>
+                <w:szCs w:val="18"/>
+              </w:rPr>
+            </w:pPr>
+            <w:r>
+              <w:rPr>
+                <w:b/>
+                <w:szCs w:val="18"/>
+              </w:rPr>
+              <w:t>Strategie zur Lösung oder Teillösung</w:t>
+            </w:r>
+          </w:p>
+        </w:tc>
+        <w:tc>
+          <w:tcPr>
+            <w:tcW w:w="7053" w:type="dxa"/>
+            <w:gridSpan w:val="4"/>
+          </w:tcPr>
+          <w:p>
+            <w:pPr>
+              <w:ind w:left="0"/>
+              <w:rPr>
+                <w:szCs w:val="18"/>
+              </w:rPr>
+            </w:pPr>
+            <w:r>
+              <w:rPr>
+                <w:szCs w:val="18"/>
+              </w:rPr>
+              <w:t>-</w:t>
+            </w:r>
+          </w:p>
+        </w:tc>
+      </w:tr>
+      <w:tr>
+        <w:tc>
+          <w:tcPr>
+            <w:tcW w:w="2518" w:type="dxa"/>
+          </w:tcPr>
+          <w:p>
+            <w:pPr>
+              <w:ind w:left="0"/>
+              <w:rPr>
+                <w:b/>
+                <w:szCs w:val="18"/>
+              </w:rPr>
+            </w:pPr>
+            <w:r>
+              <w:rPr>
+                <w:b/>
+                <w:szCs w:val="18"/>
+              </w:rPr>
+              <w:t>Erfolgserlebnis</w:t>
+            </w:r>
+          </w:p>
+        </w:tc>
+        <w:tc>
+          <w:tcPr>
+            <w:tcW w:w="7053" w:type="dxa"/>
+            <w:gridSpan w:val="4"/>
+          </w:tcPr>
+          <w:p>
+            <w:pPr>
+              <w:ind w:left="0"/>
+              <w:rPr>
+                <w:szCs w:val="18"/>
+              </w:rPr>
+            </w:pPr>
+            <w:r>
+              <w:rPr>
+                <w:szCs w:val="18"/>
+              </w:rPr>
+              <w:t>Arbeit abgegeben</w:t>
             </w:r>
           </w:p>
         </w:tc>
@@ -3889,7 +7909,7 @@
         </mc:Choice>
         <mc:Fallback>
           <w:pict>
-            <v:rect w14:anchorId="65D97850" id="Picture 1" o:spid="_x0000_s1026" style="position:absolute;margin-left:409pt;margin-top:39.45pt;width:143.85pt;height:29.7pt;z-index:251659264;visibility:visible;mso-wrap-style:square;mso-width-percent:0;mso-height-percent:0;mso-wrap-distance-left:9pt;mso-wrap-distance-top:0;mso-wrap-distance-right:9pt;mso-wrap-distance-bottom:0;mso-position-horizontal:absolute;mso-position-horizontal-relative:text;mso-position-vertical:absolute;mso-position-vertical-relative:text;mso-width-percent:0;mso-height-percent:0;mso-width-relative:page;mso-height-relative:page;v-text-anchor:top" o:gfxdata="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" filled="f" stroked="f">
+            <v:rect w14:anchorId="6CA1022E" id="Picture 1" o:spid="_x0000_s1026" style="position:absolute;margin-left:409pt;margin-top:39.45pt;width:143.85pt;height:29.7pt;z-index:251659264;visibility:visible;mso-wrap-style:square;mso-width-percent:0;mso-height-percent:0;mso-wrap-distance-left:9pt;mso-wrap-distance-top:0;mso-wrap-distance-right:9pt;mso-wrap-distance-bottom:0;mso-position-horizontal:absolute;mso-position-horizontal-relative:text;mso-position-vertical:absolute;mso-position-vertical-relative:text;mso-width-percent:0;mso-height-percent:0;mso-width-relative:page;mso-height-relative:page;v-text-anchor:top" o:gfxdata="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" filled="f" stroked="f">
               <o:lock v:ext="edit" aspectratio="t"/>
               <w10:wrap type="square"/>
             </v:rect>
@@ -3975,7 +7995,7 @@
         </mc:Choice>
         <mc:Fallback>
           <w:pict>
-            <v:rect w14:anchorId="17331AF9" id="Picture 1" o:spid="_x0000_s1026" style="position:absolute;margin-left:408.35pt;margin-top:40.95pt;width:143.85pt;height:29.7pt;z-index:251655168;visibility:visible;mso-wrap-style:square;mso-width-percent:0;mso-height-percent:0;mso-wrap-distance-left:9pt;mso-wrap-distance-top:0;mso-wrap-distance-right:9pt;mso-wrap-distance-bottom:0;mso-position-horizontal:absolute;mso-position-horizontal-relative:text;mso-position-vertical:absolute;mso-position-vertical-relative:text;mso-width-percent:0;mso-height-percent:0;mso-width-relative:page;mso-height-relative:page;v-text-anchor:top" o:gfxdata="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" filled="f" stroked="f">
+            <v:rect w14:anchorId="4FC0CBE2" id="Picture 1" o:spid="_x0000_s1026" style="position:absolute;margin-left:408.35pt;margin-top:40.95pt;width:143.85pt;height:29.7pt;z-index:251655168;visibility:visible;mso-wrap-style:square;mso-width-percent:0;mso-height-percent:0;mso-wrap-distance-left:9pt;mso-wrap-distance-top:0;mso-wrap-distance-right:9pt;mso-wrap-distance-bottom:0;mso-position-horizontal:absolute;mso-position-horizontal-relative:text;mso-position-vertical:absolute;mso-position-vertical-relative:text;mso-width-percent:0;mso-height-percent:0;mso-width-relative:page;mso-height-relative:page;v-text-anchor:top" o:gfxdata="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" filled="f" stroked="f">
               <o:lock v:ext="edit" aspectratio="t"/>
               <w10:wrap type="square"/>
             </v:rect>
@@ -4061,7 +8081,7 @@
         </mc:Choice>
         <mc:Fallback>
           <w:pict>
-            <v:rect w14:anchorId="13ABC21A" id="Picture 1" o:spid="_x0000_s1026" style="position:absolute;margin-left:408.35pt;margin-top:40.95pt;width:143.85pt;height:29.7pt;z-index:251656192;visibility:visible;mso-wrap-style:square;mso-width-percent:0;mso-height-percent:0;mso-wrap-distance-left:9pt;mso-wrap-distance-top:0;mso-wrap-distance-right:9pt;mso-wrap-distance-bottom:0;mso-position-horizontal:absolute;mso-position-horizontal-relative:text;mso-position-vertical:absolute;mso-position-vertical-relative:text;mso-width-percent:0;mso-height-percent:0;mso-width-relative:page;mso-height-relative:page;v-text-anchor:top" o:gfxdata="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" filled="f" stroked="f">
+            <v:rect w14:anchorId="570F8B15" id="Picture 1" o:spid="_x0000_s1026" style="position:absolute;margin-left:408.35pt;margin-top:40.95pt;width:143.85pt;height:29.7pt;z-index:251656192;visibility:visible;mso-wrap-style:square;mso-width-percent:0;mso-height-percent:0;mso-wrap-distance-left:9pt;mso-wrap-distance-top:0;mso-wrap-distance-right:9pt;mso-wrap-distance-bottom:0;mso-position-horizontal:absolute;mso-position-horizontal-relative:text;mso-position-vertical:absolute;mso-position-vertical-relative:text;mso-width-percent:0;mso-height-percent:0;mso-width-relative:page;mso-height-relative:page;v-text-anchor:top" o:gfxdata="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" filled="f" stroked="f">
               <o:lock v:ext="edit" aspectratio="t"/>
               <w10:wrap type="square"/>
             </v:rect>
@@ -4147,7 +8167,7 @@
         </mc:Choice>
         <mc:Fallback>
           <w:pict>
-            <v:rect w14:anchorId="348D99B0" id="Picture 1" o:spid="_x0000_s1026" style="position:absolute;margin-left:409pt;margin-top:39.45pt;width:143.85pt;height:29.7pt;z-index:251657216;visibility:visible;mso-wrap-style:square;mso-width-percent:0;mso-height-percent:0;mso-wrap-distance-left:9pt;mso-wrap-distance-top:0;mso-wrap-distance-right:9pt;mso-wrap-distance-bottom:0;mso-position-horizontal:absolute;mso-position-horizontal-relative:text;mso-position-vertical:absolute;mso-position-vertical-relative:text;mso-width-percent:0;mso-height-percent:0;mso-width-relative:page;mso-height-relative:page;v-text-anchor:top" o:gfxdata="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" filled="f" stroked="f">
+            <v:rect w14:anchorId="742278F3" id="Picture 1" o:spid="_x0000_s1026" style="position:absolute;margin-left:409pt;margin-top:39.45pt;width:143.85pt;height:29.7pt;z-index:251657216;visibility:visible;mso-wrap-style:square;mso-width-percent:0;mso-height-percent:0;mso-wrap-distance-left:9pt;mso-wrap-distance-top:0;mso-wrap-distance-right:9pt;mso-wrap-distance-bottom:0;mso-position-horizontal:absolute;mso-position-horizontal-relative:text;mso-position-vertical:absolute;mso-position-vertical-relative:text;mso-width-percent:0;mso-height-percent:0;mso-width-relative:page;mso-height-relative:page;v-text-anchor:top" o:gfxdata="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" filled="f" stroked="f">
               <o:lock v:ext="edit" aspectratio="t"/>
               <w10:wrap type="square"/>
             </v:rect>
@@ -4233,7 +8253,7 @@
         </mc:Choice>
         <mc:Fallback>
           <w:pict>
-            <v:rect w14:anchorId="56D9C17F" id="Picture 1" o:spid="_x0000_s1026" style="position:absolute;margin-left:409pt;margin-top:39.45pt;width:143.85pt;height:29.7pt;z-index:251658240;visibility:visible;mso-wrap-style:square;mso-width-percent:0;mso-height-percent:0;mso-wrap-distance-left:9pt;mso-wrap-distance-top:0;mso-wrap-distance-right:9pt;mso-wrap-distance-bottom:0;mso-position-horizontal:absolute;mso-position-horizontal-relative:text;mso-position-vertical:absolute;mso-position-vertical-relative:text;mso-width-percent:0;mso-height-percent:0;mso-width-relative:page;mso-height-relative:page;v-text-anchor:top" o:gfxdata="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" filled="f" stroked="f">
+            <v:rect w14:anchorId="780A2BCF" id="Picture 1" o:spid="_x0000_s1026" style="position:absolute;margin-left:409pt;margin-top:39.45pt;width:143.85pt;height:29.7pt;z-index:251658240;visibility:visible;mso-wrap-style:square;mso-width-percent:0;mso-height-percent:0;mso-wrap-distance-left:9pt;mso-wrap-distance-top:0;mso-wrap-distance-right:9pt;mso-wrap-distance-bottom:0;mso-position-horizontal:absolute;mso-position-horizontal-relative:text;mso-position-vertical:absolute;mso-position-vertical-relative:text;mso-width-percent:0;mso-height-percent:0;mso-width-relative:page;mso-height-relative:page;v-text-anchor:top" o:gfxdata="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" filled="f" stroked="f">
               <o:lock v:ext="edit" aspectratio="t"/>
               <w10:wrap type="square"/>
             </v:rect>
@@ -7697,6 +11717,17 @@
       <w:lang w:eastAsia="ko-KR"/>
     </w:rPr>
   </w:style>
+  <w:style w:type="paragraph" w:styleId="Listenabsatz">
+    <w:name w:val="List Paragraph"/>
+    <w:basedOn w:val="Standard"/>
+    <w:uiPriority w:val="34"/>
+    <w:qFormat/>
+    <w:rsid w:val="003C11FF"/>
+    <w:pPr>
+      <w:ind w:left="720"/>
+      <w:contextualSpacing/>
+    </w:pPr>
+  </w:style>
 </w:styles>
 </file>
 

</xml_diff>